<commit_message>
complete the lab1 report
</commit_message>
<xml_diff>
--- a/Lab/lab1/Lab1_report.docx
+++ b/Lab/lab1/Lab1_report.docx
@@ -1,6 +1,6 @@
 
 <file path=word/document.xml><?xml version="1.0" encoding="utf-8"?>
-<w:document xmlns:wpc="http://schemas.microsoft.com/office/word/2010/wordprocessingCanvas" xmlns:cx="http://schemas.microsoft.com/office/drawing/2014/chartex" xmlns:mc="http://schemas.openxmlformats.org/markup-compatibility/2006" xmlns:o="urn:schemas-microsoft-com:office:office" xmlns:r="http://schemas.openxmlformats.org/officeDocument/2006/relationships" xmlns:m="http://schemas.openxmlformats.org/officeDocument/2006/math" xmlns:v="urn:schemas-microsoft-com:vml" xmlns:wp14="http://schemas.microsoft.com/office/word/2010/wordprocessingDrawing" xmlns:wp="http://schemas.openxmlformats.org/drawingml/2006/wordprocessingDrawing" xmlns:w10="urn:schemas-microsoft-com:office:word" xmlns:w="http://schemas.openxmlformats.org/wordprocessingml/2006/main" xmlns:w14="http://schemas.microsoft.com/office/word/2010/wordml" xmlns:w15="http://schemas.microsoft.com/office/word/2012/wordml" xmlns:w16se="http://schemas.microsoft.com/office/word/2015/wordml/symex" xmlns:wpg="http://schemas.microsoft.com/office/word/2010/wordprocessingGroup" xmlns:wpi="http://schemas.microsoft.com/office/word/2010/wordprocessingInk" xmlns:wne="http://schemas.microsoft.com/office/word/2006/wordml" xmlns:wps="http://schemas.microsoft.com/office/word/2010/wordprocessingShape" mc:Ignorable="w14 w15 w16se wp14">
+<w:document xmlns:wpc="http://schemas.microsoft.com/office/word/2010/wordprocessingCanvas" xmlns:mc="http://schemas.openxmlformats.org/markup-compatibility/2006" xmlns:o="urn:schemas-microsoft-com:office:office" xmlns:r="http://schemas.openxmlformats.org/officeDocument/2006/relationships" xmlns:m="http://schemas.openxmlformats.org/officeDocument/2006/math" xmlns:v="urn:schemas-microsoft-com:vml" xmlns:wp14="http://schemas.microsoft.com/office/word/2010/wordprocessingDrawing" xmlns:wp="http://schemas.openxmlformats.org/drawingml/2006/wordprocessingDrawing" xmlns:w="http://schemas.openxmlformats.org/wordprocessingml/2006/main" xmlns:w14="http://schemas.microsoft.com/office/word/2010/wordml" xmlns:w10="urn:schemas-microsoft-com:office:word" xmlns:w15="http://schemas.microsoft.com/office/word/2012/wordml" xmlns:wpg="http://schemas.microsoft.com/office/word/2010/wordprocessingGroup" xmlns:wpi="http://schemas.microsoft.com/office/word/2010/wordprocessingInk" xmlns:wne="http://schemas.microsoft.com/office/word/2006/wordml" xmlns:wps="http://schemas.microsoft.com/office/word/2010/wordprocessingShape" xmlns:wpsCustomData="http://www.wps.cn/officeDocument/2013/wpsCustomData" mc:Ignorable="w14 w15 wp14">
   <w:body>
     <w:p>
       <w:pPr>
@@ -12,7 +12,6 @@
       <w:r>
         <w:rPr>
           <w:rFonts w:ascii="Times New Roman" w:hAnsi="Times New Roman" w:cs="Times New Roman"/>
-          <w:noProof/>
         </w:rPr>
         <w:drawing>
           <wp:inline distT="0" distB="0" distL="0" distR="0">
@@ -28,7 +27,7 @@
                     <pic:cNvPicPr/>
                   </pic:nvPicPr>
                   <pic:blipFill>
-                    <a:blip r:embed="rId5" cstate="print">
+                    <a:blip r:embed="rId4" cstate="print">
                       <a:extLst>
                         <a:ext uri="{28A0092B-C50C-407E-A947-70E740481C1C}">
                           <a14:useLocalDpi xmlns:a14="http://schemas.microsoft.com/office/drawing/2010/main" val="0"/>
@@ -226,7 +225,7 @@
       </w:pPr>
       <w:r>
         <w:rPr>
-          <w:rFonts w:ascii="Times New Roman" w:hAnsi="Times New Roman" w:cs="Times New Roman" w:hint="eastAsia"/>
+          <w:rFonts w:hint="eastAsia" w:ascii="Times New Roman" w:hAnsi="Times New Roman" w:cs="Times New Roman"/>
           <w:b/>
           <w:sz w:val="24"/>
           <w:szCs w:val="24"/>
@@ -284,7 +283,6 @@
           <w:sz w:val="24"/>
           <w:szCs w:val="24"/>
         </w:rPr>
-        <w:lastRenderedPageBreak/>
         <w:t xml:space="preserve">Introduction    </w:t>
       </w:r>
       <w:r>
@@ -338,21 +336,12 @@
       </w:r>
       <w:r>
         <w:rPr>
-          <w:rFonts w:ascii="Times New Roman" w:hAnsi="Times New Roman" w:cs="Times New Roman" w:hint="eastAsia"/>
-          <w:bCs/>
-          <w:sz w:val="24"/>
-          <w:szCs w:val="24"/>
-        </w:rPr>
-        <w:t>aims to further understanding of the electrostatic concept of electric fields aroun</w:t>
-      </w:r>
-      <w:r>
-        <w:rPr>
-          <w:rFonts w:ascii="Times New Roman" w:hAnsi="Times New Roman" w:cs="Times New Roman" w:hint="eastAsia"/>
-          <w:bCs/>
-          <w:sz w:val="24"/>
-          <w:szCs w:val="24"/>
-        </w:rPr>
-        <w:t xml:space="preserve">d dipoles/charged bodies. Participants investigate different configurations and see how field lines are produced by different distributions of charges. </w:t>
+          <w:rFonts w:hint="eastAsia" w:ascii="Times New Roman" w:hAnsi="Times New Roman" w:cs="Times New Roman"/>
+          <w:bCs/>
+          <w:sz w:val="24"/>
+          <w:szCs w:val="24"/>
+        </w:rPr>
+        <w:t xml:space="preserve">aims to further understanding of the electrostatic concept of electric fields around dipoles/charged bodies. Participants investigate different configurations and see how field lines are produced by different distributions of charges. </w:t>
       </w:r>
     </w:p>
     <w:p>
@@ -387,61 +376,43 @@
       </w:r>
       <w:r>
         <w:rPr>
-          <w:rFonts w:ascii="Times New Roman" w:hAnsi="Times New Roman" w:cs="Times New Roman" w:hint="eastAsia"/>
-          <w:bCs/>
-          <w:sz w:val="24"/>
-          <w:szCs w:val="24"/>
-        </w:rPr>
-        <w:t>he main experiment involves simulating the electric field around two perfectly conducting, charged sp</w:t>
-      </w:r>
-      <w:r>
-        <w:rPr>
-          <w:rFonts w:ascii="Times New Roman" w:hAnsi="Times New Roman" w:cs="Times New Roman" w:hint="eastAsia"/>
-          <w:bCs/>
-          <w:sz w:val="24"/>
-          <w:szCs w:val="24"/>
-        </w:rPr>
-        <w:t>heres with radius R0=1mm that are separated by D=6mm and have charges of q=8nC. The lab explores theory vs. simulation by calculating E-field at different points using Coulomb's Law and the principles of superposition.</w:t>
-      </w:r>
-    </w:p>
-    <w:p>
-      <w:pPr>
-        <w:jc w:val="left"/>
-        <w:rPr>
-          <w:rFonts w:ascii="Times New Roman" w:hAnsi="Times New Roman" w:cs="Times New Roman"/>
-          <w:bCs/>
-          <w:sz w:val="24"/>
-          <w:szCs w:val="24"/>
-        </w:rPr>
-      </w:pPr>
-    </w:p>
-    <w:p>
-      <w:pPr>
-        <w:jc w:val="left"/>
-        <w:rPr>
-          <w:rFonts w:ascii="Times New Roman" w:hAnsi="Times New Roman" w:cs="Times New Roman"/>
-          <w:bCs/>
-          <w:sz w:val="24"/>
-          <w:szCs w:val="24"/>
-        </w:rPr>
-      </w:pPr>
-      <w:r>
-        <w:rPr>
-          <w:rFonts w:ascii="Times New Roman" w:hAnsi="Times New Roman" w:cs="Times New Roman" w:hint="eastAsia"/>
-          <w:bCs/>
-          <w:sz w:val="24"/>
-          <w:szCs w:val="24"/>
-        </w:rPr>
-        <w:t xml:space="preserve"> Other topics discussed in the lab a</w:t>
-      </w:r>
-      <w:r>
-        <w:rPr>
-          <w:rFonts w:ascii="Times New Roman" w:hAnsi="Times New Roman" w:cs="Times New Roman" w:hint="eastAsia"/>
-          <w:bCs/>
-          <w:sz w:val="24"/>
-          <w:szCs w:val="24"/>
-        </w:rPr>
-        <w:t>re electric flux lines, Coulomb's law, and electric force on charged objects. The lab report serves as an assessment of the verification of the theory and indicates what the participants have learned while completing the laboratory activity.</w:t>
+          <w:rFonts w:hint="eastAsia" w:ascii="Times New Roman" w:hAnsi="Times New Roman" w:cs="Times New Roman"/>
+          <w:bCs/>
+          <w:sz w:val="24"/>
+          <w:szCs w:val="24"/>
+        </w:rPr>
+        <w:t>he main experiment involves simulating the electric field around two perfectly conducting, charged spheres with radius R0=1mm that are separated by D=6mm and have charges of q=8nC. The lab explores theory vs. simulation by calculating E-field at different points using Coulomb's Law and the principles of superposition.</w:t>
+      </w:r>
+    </w:p>
+    <w:p>
+      <w:pPr>
+        <w:jc w:val="left"/>
+        <w:rPr>
+          <w:rFonts w:ascii="Times New Roman" w:hAnsi="Times New Roman" w:cs="Times New Roman"/>
+          <w:bCs/>
+          <w:sz w:val="24"/>
+          <w:szCs w:val="24"/>
+        </w:rPr>
+      </w:pPr>
+    </w:p>
+    <w:p>
+      <w:pPr>
+        <w:jc w:val="left"/>
+        <w:rPr>
+          <w:rFonts w:ascii="Times New Roman" w:hAnsi="Times New Roman" w:cs="Times New Roman"/>
+          <w:bCs/>
+          <w:sz w:val="24"/>
+          <w:szCs w:val="24"/>
+        </w:rPr>
+      </w:pPr>
+      <w:r>
+        <w:rPr>
+          <w:rFonts w:hint="eastAsia" w:ascii="Times New Roman" w:hAnsi="Times New Roman" w:cs="Times New Roman"/>
+          <w:bCs/>
+          <w:sz w:val="24"/>
+          <w:szCs w:val="24"/>
+        </w:rPr>
+        <w:t xml:space="preserve"> Other topics discussed in the lab are electric flux lines, Coulomb's law, and electric force on charged objects. The lab report serves as an assessment of the verification of the theory and indicates what the participants have learned while completing the laboratory activity.</w:t>
       </w:r>
     </w:p>
     <w:p>
@@ -494,34 +465,22 @@
           <w:sz w:val="24"/>
           <w:szCs w:val="24"/>
         </w:rPr>
-        <w:t>lau</w:t>
-      </w:r>
-      <w:r>
-        <w:rPr>
-          <w:rFonts w:ascii="Times New Roman" w:hAnsi="Times New Roman" w:cs="Times New Roman"/>
-          <w:bCs/>
-          <w:sz w:val="24"/>
-          <w:szCs w:val="24"/>
-        </w:rPr>
-        <w:t>nch the CST and create a parameter table that we will use later</w:t>
-      </w:r>
-    </w:p>
-    <w:p>
-      <w:pPr>
-        <w:jc w:val="left"/>
-        <w:rPr>
-          <w:rFonts w:ascii="Times New Roman" w:hAnsi="Times New Roman" w:cs="Times New Roman"/>
-          <w:bCs/>
-          <w:sz w:val="24"/>
-          <w:szCs w:val="24"/>
-        </w:rPr>
-      </w:pPr>
-      <w:r>
-        <w:rPr>
-          <w:noProof/>
-        </w:rPr>
+        <w:t>launch the CST and create a parameter table that we will use later</w:t>
+      </w:r>
+    </w:p>
+    <w:p>
+      <w:pPr>
+        <w:jc w:val="left"/>
+        <w:rPr>
+          <w:rFonts w:ascii="Times New Roman" w:hAnsi="Times New Roman" w:cs="Times New Roman"/>
+          <w:bCs/>
+          <w:sz w:val="24"/>
+          <w:szCs w:val="24"/>
+        </w:rPr>
+      </w:pPr>
+      <w:r>
         <w:drawing>
-          <wp:inline distT="0" distB="0" distL="0" distR="0" wp14:anchorId="309279EA" wp14:editId="71B8D6A2">
+          <wp:inline distT="0" distB="0" distL="0" distR="0">
             <wp:extent cx="5274310" cy="2484755"/>
             <wp:effectExtent l="0" t="0" r="2540" b="0"/>
             <wp:docPr id="2" name="图片 2"/>
@@ -532,11 +491,13 @@
               <a:graphicData uri="http://schemas.openxmlformats.org/drawingml/2006/picture">
                 <pic:pic xmlns:pic="http://schemas.openxmlformats.org/drawingml/2006/picture">
                   <pic:nvPicPr>
-                    <pic:cNvPr id="1" name=""/>
-                    <pic:cNvPicPr/>
+                    <pic:cNvPr id="2" name="图片 2"/>
+                    <pic:cNvPicPr>
+                      <a:picLocks noChangeAspect="1"/>
+                    </pic:cNvPicPr>
                   </pic:nvPicPr>
                   <pic:blipFill>
-                    <a:blip r:embed="rId6"/>
+                    <a:blip r:embed="rId5"/>
                     <a:stretch>
                       <a:fillRect/>
                     </a:stretch>
@@ -635,12 +596,8 @@
         </w:rPr>
       </w:pPr>
       <w:r>
-        <w:rPr>
-          <w:noProof/>
-        </w:rPr>
-        <w:lastRenderedPageBreak/>
         <w:drawing>
-          <wp:inline distT="0" distB="0" distL="0" distR="0" wp14:anchorId="3D6B315D" wp14:editId="49A7A3C9">
+          <wp:inline distT="0" distB="0" distL="0" distR="0">
             <wp:extent cx="5274310" cy="2776220"/>
             <wp:effectExtent l="0" t="0" r="2540" b="5080"/>
             <wp:docPr id="3" name="图片 3"/>
@@ -651,11 +608,13 @@
               <a:graphicData uri="http://schemas.openxmlformats.org/drawingml/2006/picture">
                 <pic:pic xmlns:pic="http://schemas.openxmlformats.org/drawingml/2006/picture">
                   <pic:nvPicPr>
-                    <pic:cNvPr id="1" name=""/>
-                    <pic:cNvPicPr/>
+                    <pic:cNvPr id="3" name="图片 3"/>
+                    <pic:cNvPicPr>
+                      <a:picLocks noChangeAspect="1"/>
+                    </pic:cNvPicPr>
                   </pic:nvPicPr>
                   <pic:blipFill>
-                    <a:blip r:embed="rId7"/>
+                    <a:blip r:embed="rId6"/>
                     <a:stretch>
                       <a:fillRect/>
                     </a:stretch>
@@ -727,16 +686,7 @@
           <w:sz w:val="24"/>
           <w:szCs w:val="24"/>
         </w:rPr>
-        <w:t>Exercises</w:t>
-      </w:r>
-      <w:r>
-        <w:rPr>
-          <w:rFonts w:ascii="Times New Roman" w:hAnsi="Times New Roman" w:cs="Times New Roman"/>
-          <w:b/>
-          <w:sz w:val="24"/>
-          <w:szCs w:val="24"/>
-        </w:rPr>
-        <w:t xml:space="preserve">  </w:t>
+        <w:t xml:space="preserve">Exercises  </w:t>
       </w:r>
     </w:p>
     <w:p>
@@ -810,12 +760,9 @@
         </w:rPr>
       </w:pPr>
       <w:r>
-        <w:rPr>
-          <w:noProof/>
-        </w:rPr>
         <w:drawing>
-          <wp:inline distT="0" distB="0" distL="0" distR="0" wp14:anchorId="21A8A254" wp14:editId="79027BAA">
-            <wp:extent cx="4914286" cy="752381"/>
+          <wp:inline distT="0" distB="0" distL="0" distR="0">
+            <wp:extent cx="4914265" cy="751840"/>
             <wp:effectExtent l="0" t="0" r="635" b="0"/>
             <wp:docPr id="4" name="图片 4"/>
             <wp:cNvGraphicFramePr>
@@ -825,11 +772,13 @@
               <a:graphicData uri="http://schemas.openxmlformats.org/drawingml/2006/picture">
                 <pic:pic xmlns:pic="http://schemas.openxmlformats.org/drawingml/2006/picture">
                   <pic:nvPicPr>
-                    <pic:cNvPr id="1" name=""/>
-                    <pic:cNvPicPr/>
+                    <pic:cNvPr id="4" name="图片 4"/>
+                    <pic:cNvPicPr>
+                      <a:picLocks noChangeAspect="1"/>
+                    </pic:cNvPicPr>
                   </pic:nvPicPr>
                   <pic:blipFill>
-                    <a:blip r:embed="rId8"/>
+                    <a:blip r:embed="rId7"/>
                     <a:stretch>
                       <a:fillRect/>
                     </a:stretch>
@@ -870,10 +819,9 @@
         </w:rPr>
         <w:t xml:space="preserve">Figure3.1: the value of </w:t>
       </w:r>
-      <w:proofErr w:type="spellStart"/>
-      <w:r>
-        <w:rPr>
-          <w:rFonts w:ascii="Times New Roman" w:hAnsi="Times New Roman" w:cs="Times New Roman" w:hint="eastAsia"/>
+      <w:r>
+        <w:rPr>
+          <w:rFonts w:hint="eastAsia" w:ascii="Times New Roman" w:hAnsi="Times New Roman" w:cs="Times New Roman"/>
           <w:bCs/>
           <w:sz w:val="24"/>
           <w:szCs w:val="24"/>
@@ -881,7 +829,6 @@
         </w:rPr>
         <w:t>Emax</w:t>
       </w:r>
-      <w:proofErr w:type="spellEnd"/>
     </w:p>
     <w:p>
       <w:pPr>
@@ -913,12 +860,9 @@
         </w:rPr>
       </w:pPr>
       <w:r>
-        <w:rPr>
-          <w:noProof/>
-        </w:rPr>
         <w:drawing>
-          <wp:inline distT="0" distB="0" distL="0" distR="0" wp14:anchorId="086F3F11" wp14:editId="1C13498E">
-            <wp:extent cx="3352381" cy="304762"/>
+          <wp:inline distT="0" distB="0" distL="0" distR="0">
+            <wp:extent cx="3352165" cy="304165"/>
             <wp:effectExtent l="0" t="0" r="635" b="635"/>
             <wp:docPr id="5" name="图片 5"/>
             <wp:cNvGraphicFramePr>
@@ -928,11 +872,13 @@
               <a:graphicData uri="http://schemas.openxmlformats.org/drawingml/2006/picture">
                 <pic:pic xmlns:pic="http://schemas.openxmlformats.org/drawingml/2006/picture">
                   <pic:nvPicPr>
-                    <pic:cNvPr id="1" name=""/>
-                    <pic:cNvPicPr/>
+                    <pic:cNvPr id="5" name="图片 5"/>
+                    <pic:cNvPicPr>
+                      <a:picLocks noChangeAspect="1"/>
+                    </pic:cNvPicPr>
                   </pic:nvPicPr>
                   <pic:blipFill>
-                    <a:blip r:embed="rId9"/>
+                    <a:blip r:embed="rId8"/>
                     <a:stretch>
                       <a:fillRect/>
                     </a:stretch>
@@ -975,7 +921,7 @@
       </w:r>
       <w:r>
         <w:rPr>
-          <w:rFonts w:ascii="Times New Roman" w:hAnsi="Times New Roman" w:cs="Times New Roman" w:hint="eastAsia"/>
+          <w:rFonts w:hint="eastAsia" w:ascii="Times New Roman" w:hAnsi="Times New Roman" w:cs="Times New Roman"/>
           <w:bCs/>
           <w:sz w:val="24"/>
           <w:szCs w:val="24"/>
@@ -1016,7 +962,7 @@
       </w:r>
       <w:r>
         <w:rPr>
-          <w:rFonts w:ascii="Times New Roman" w:hAnsi="Times New Roman" w:cs="Times New Roman" w:hint="eastAsia"/>
+          <w:rFonts w:hint="eastAsia" w:ascii="Times New Roman" w:hAnsi="Times New Roman" w:cs="Times New Roman"/>
           <w:bCs/>
           <w:sz w:val="24"/>
           <w:szCs w:val="24"/>
@@ -1032,39 +978,7 @@
           <w:szCs w:val="24"/>
           <w:lang w:eastAsia="zh-Hans"/>
         </w:rPr>
-        <w:t xml:space="preserve"> thinner at the midpoint and is dense at the </w:t>
-      </w:r>
-      <w:proofErr w:type="gramStart"/>
-      <w:r>
-        <w:rPr>
-          <w:rFonts w:ascii="Times New Roman" w:hAnsi="Times New Roman" w:cs="Times New Roman"/>
-          <w:bCs/>
-          <w:sz w:val="24"/>
-          <w:szCs w:val="24"/>
-          <w:lang w:eastAsia="zh-Hans"/>
-        </w:rPr>
-        <w:t>sphere(</w:t>
-      </w:r>
-      <w:proofErr w:type="gramEnd"/>
-      <w:r>
-        <w:rPr>
-          <w:rFonts w:ascii="Times New Roman" w:hAnsi="Times New Roman" w:cs="Times New Roman"/>
-          <w:bCs/>
-          <w:sz w:val="24"/>
-          <w:szCs w:val="24"/>
-          <w:lang w:eastAsia="zh-Hans"/>
-        </w:rPr>
-        <w:t>correspon</w:t>
-      </w:r>
-      <w:r>
-        <w:rPr>
-          <w:rFonts w:ascii="Times New Roman" w:hAnsi="Times New Roman" w:cs="Times New Roman"/>
-          <w:bCs/>
-          <w:sz w:val="24"/>
-          <w:szCs w:val="24"/>
-          <w:lang w:eastAsia="zh-Hans"/>
-        </w:rPr>
-        <w:t>ding to the E)</w:t>
+        <w:t xml:space="preserve"> thinner at the midpoint and is dense at the sphere(corresponding to the E)</w:t>
       </w:r>
     </w:p>
     <w:p>
@@ -1100,40 +1014,40 @@
       <w:pPr>
         <w:jc w:val="left"/>
         <w:rPr>
-          <w:rFonts w:ascii="Times New Roman" w:hAnsi="Times New Roman" w:cs="Times New Roman"/>
-          <w:bCs/>
-          <w:sz w:val="24"/>
-          <w:szCs w:val="24"/>
-        </w:rPr>
-      </w:pPr>
-      <w:r>
-        <w:rPr>
-          <w:rFonts w:ascii="Times New Roman" w:hAnsi="Times New Roman" w:cs="Times New Roman"/>
-          <w:bCs/>
-          <w:sz w:val="24"/>
-          <w:szCs w:val="24"/>
-        </w:rPr>
-        <w:t xml:space="preserve">The </w:t>
-      </w:r>
-      <w:proofErr w:type="spellStart"/>
-      <w:r>
-        <w:rPr>
-          <w:rFonts w:ascii="Times New Roman" w:hAnsi="Times New Roman" w:cs="Times New Roman"/>
-          <w:bCs/>
-          <w:sz w:val="24"/>
-          <w:szCs w:val="24"/>
-        </w:rPr>
-        <w:t>Emax</w:t>
-      </w:r>
-      <w:proofErr w:type="spellEnd"/>
-      <w:r>
-        <w:rPr>
-          <w:rFonts w:ascii="Times New Roman" w:hAnsi="Times New Roman" w:cs="Times New Roman"/>
-          <w:bCs/>
-          <w:sz w:val="24"/>
-          <w:szCs w:val="24"/>
-        </w:rPr>
-        <w:t xml:space="preserve"> is approximately the same as the result calculated from the pre-Lab</w:t>
+          <w:rFonts w:hint="default" w:ascii="Times New Roman" w:hAnsi="Times New Roman" w:cs="Times New Roman"/>
+          <w:bCs/>
+          <w:sz w:val="24"/>
+          <w:szCs w:val="24"/>
+        </w:rPr>
+      </w:pPr>
+      <w:r>
+        <w:rPr>
+          <w:rFonts w:ascii="Times New Roman" w:hAnsi="Times New Roman" w:cs="Times New Roman"/>
+          <w:bCs/>
+          <w:sz w:val="24"/>
+          <w:szCs w:val="24"/>
+        </w:rPr>
+        <w:t>The Emax is approximately the same as the result calculated from the pre-Lab</w:t>
+      </w:r>
+      <w:r>
+        <w:rPr>
+          <w:rFonts w:hint="default" w:ascii="Times New Roman" w:hAnsi="Times New Roman" w:cs="Times New Roman"/>
+          <w:bCs/>
+          <w:sz w:val="24"/>
+          <w:szCs w:val="24"/>
+        </w:rPr>
+        <w:t xml:space="preserve"> (7.5*10^7</w:t>
+      </w:r>
+      <w:bookmarkStart w:id="0" w:name="_GoBack"/>
+      <w:bookmarkEnd w:id="0"/>
+      <w:r>
+        <w:rPr>
+          <w:rFonts w:hint="default" w:ascii="Times New Roman" w:hAnsi="Times New Roman" w:cs="Times New Roman"/>
+          <w:bCs/>
+          <w:sz w:val="24"/>
+          <w:szCs w:val="24"/>
+        </w:rPr>
+        <w:t>)</w:t>
       </w:r>
     </w:p>
     <w:p>
@@ -1178,12 +1092,8 @@
         </w:rPr>
       </w:pPr>
       <w:r>
-        <w:rPr>
-          <w:noProof/>
-        </w:rPr>
-        <w:lastRenderedPageBreak/>
         <w:drawing>
-          <wp:inline distT="0" distB="0" distL="0" distR="0" wp14:anchorId="382484DF" wp14:editId="631A26B6">
+          <wp:inline distT="0" distB="0" distL="0" distR="0">
             <wp:extent cx="5274310" cy="1647825"/>
             <wp:effectExtent l="0" t="0" r="2540" b="9525"/>
             <wp:docPr id="8" name="图片 8"/>
@@ -1194,11 +1104,13 @@
               <a:graphicData uri="http://schemas.openxmlformats.org/drawingml/2006/picture">
                 <pic:pic xmlns:pic="http://schemas.openxmlformats.org/drawingml/2006/picture">
                   <pic:nvPicPr>
-                    <pic:cNvPr id="1" name=""/>
-                    <pic:cNvPicPr/>
+                    <pic:cNvPr id="8" name="图片 8"/>
+                    <pic:cNvPicPr>
+                      <a:picLocks noChangeAspect="1"/>
+                    </pic:cNvPicPr>
                   </pic:nvPicPr>
                   <pic:blipFill>
-                    <a:blip r:embed="rId10"/>
+                    <a:blip r:embed="rId9"/>
                     <a:stretch>
                       <a:fillRect/>
                     </a:stretch>
@@ -1237,67 +1149,27 @@
           <w:sz w:val="24"/>
           <w:szCs w:val="24"/>
         </w:rPr>
-        <w:t xml:space="preserve">Figure3.3: the diagram of </w:t>
-      </w:r>
-      <w:proofErr w:type="spellStart"/>
-      <w:r>
-        <w:rPr>
-          <w:rFonts w:ascii="Times New Roman" w:hAnsi="Times New Roman" w:cs="Times New Roman"/>
-          <w:bCs/>
-          <w:sz w:val="24"/>
-          <w:szCs w:val="24"/>
-        </w:rPr>
-        <w:t>Emax</w:t>
-      </w:r>
-      <w:proofErr w:type="spellEnd"/>
-    </w:p>
-    <w:p>
-      <w:pPr>
-        <w:jc w:val="left"/>
-        <w:rPr>
-          <w:rFonts w:ascii="Times New Roman" w:hAnsi="Times New Roman" w:cs="Times New Roman"/>
-          <w:bCs/>
-          <w:sz w:val="24"/>
-          <w:szCs w:val="24"/>
-        </w:rPr>
-      </w:pPr>
-      <w:r>
-        <w:rPr>
-          <w:rFonts w:ascii="Times New Roman" w:hAnsi="Times New Roman" w:cs="Times New Roman"/>
-          <w:bCs/>
-          <w:sz w:val="24"/>
-          <w:szCs w:val="24"/>
-        </w:rPr>
-        <w:t xml:space="preserve">Comment: with the distance increasing the </w:t>
-      </w:r>
-      <w:proofErr w:type="spellStart"/>
-      <w:r>
-        <w:rPr>
-          <w:rFonts w:ascii="Times New Roman" w:hAnsi="Times New Roman" w:cs="Times New Roman"/>
-          <w:bCs/>
-          <w:sz w:val="24"/>
-          <w:szCs w:val="24"/>
-        </w:rPr>
-        <w:t>Emax</w:t>
-      </w:r>
-      <w:proofErr w:type="spellEnd"/>
-      <w:r>
-        <w:rPr>
-          <w:rFonts w:ascii="Times New Roman" w:hAnsi="Times New Roman" w:cs="Times New Roman"/>
-          <w:bCs/>
-          <w:sz w:val="24"/>
-          <w:szCs w:val="24"/>
-        </w:rPr>
-        <w:t xml:space="preserve"> decreased first reached the minimum value when d approximate equal t</w:t>
-      </w:r>
-      <w:r>
-        <w:rPr>
-          <w:rFonts w:ascii="Times New Roman" w:hAnsi="Times New Roman" w:cs="Times New Roman"/>
-          <w:bCs/>
-          <w:sz w:val="24"/>
-          <w:szCs w:val="24"/>
-        </w:rPr>
-        <w:t>o 5.9m and then increase</w:t>
+        <w:t>Figure3.3: the diagram of Emax</w:t>
+      </w:r>
+    </w:p>
+    <w:p>
+      <w:pPr>
+        <w:jc w:val="left"/>
+        <w:rPr>
+          <w:rFonts w:ascii="Times New Roman" w:hAnsi="Times New Roman" w:cs="Times New Roman"/>
+          <w:bCs/>
+          <w:sz w:val="24"/>
+          <w:szCs w:val="24"/>
+        </w:rPr>
+      </w:pPr>
+      <w:r>
+        <w:rPr>
+          <w:rFonts w:ascii="Times New Roman" w:hAnsi="Times New Roman" w:cs="Times New Roman"/>
+          <w:bCs/>
+          <w:sz w:val="24"/>
+          <w:szCs w:val="24"/>
+        </w:rPr>
+        <w:t>Comment: with the distance increasing the Emax decreased first reached the minimum value when d approximate equal to 5.9m and then increase</w:t>
       </w:r>
       <w:r>
         <w:rPr>
@@ -1360,11 +1232,8 @@
         </w:rPr>
       </w:pPr>
       <w:r>
-        <w:rPr>
-          <w:noProof/>
-        </w:rPr>
         <w:drawing>
-          <wp:inline distT="0" distB="0" distL="0" distR="0" wp14:anchorId="10A1DA9F" wp14:editId="1B4D490E">
+          <wp:inline distT="0" distB="0" distL="0" distR="0">
             <wp:extent cx="5274310" cy="1859280"/>
             <wp:effectExtent l="0" t="0" r="2540" b="7620"/>
             <wp:docPr id="6" name="图片 6"/>
@@ -1375,11 +1244,13 @@
               <a:graphicData uri="http://schemas.openxmlformats.org/drawingml/2006/picture">
                 <pic:pic xmlns:pic="http://schemas.openxmlformats.org/drawingml/2006/picture">
                   <pic:nvPicPr>
-                    <pic:cNvPr id="1" name=""/>
-                    <pic:cNvPicPr/>
+                    <pic:cNvPr id="6" name="图片 6"/>
+                    <pic:cNvPicPr>
+                      <a:picLocks noChangeAspect="1"/>
+                    </pic:cNvPicPr>
                   </pic:nvPicPr>
                   <pic:blipFill>
-                    <a:blip r:embed="rId11"/>
+                    <a:blip r:embed="rId10"/>
                     <a:stretch>
                       <a:fillRect/>
                     </a:stretch>
@@ -1483,11 +1354,8 @@
         </w:rPr>
       </w:pPr>
       <w:r>
-        <w:rPr>
-          <w:noProof/>
-        </w:rPr>
         <w:drawing>
-          <wp:inline distT="0" distB="0" distL="0" distR="0" wp14:anchorId="476CC9CA" wp14:editId="25900F76">
+          <wp:inline distT="0" distB="0" distL="0" distR="0">
             <wp:extent cx="5274310" cy="1981835"/>
             <wp:effectExtent l="0" t="0" r="2540" b="0"/>
             <wp:docPr id="7" name="图片 7"/>
@@ -1498,11 +1366,13 @@
               <a:graphicData uri="http://schemas.openxmlformats.org/drawingml/2006/picture">
                 <pic:pic xmlns:pic="http://schemas.openxmlformats.org/drawingml/2006/picture">
                   <pic:nvPicPr>
-                    <pic:cNvPr id="1" name=""/>
-                    <pic:cNvPicPr/>
+                    <pic:cNvPr id="7" name="图片 7"/>
+                    <pic:cNvPicPr>
+                      <a:picLocks noChangeAspect="1"/>
+                    </pic:cNvPicPr>
                   </pic:nvPicPr>
                   <pic:blipFill>
-                    <a:blip r:embed="rId12"/>
+                    <a:blip r:embed="rId11"/>
                     <a:stretch>
                       <a:fillRect/>
                     </a:stretch>
@@ -1541,25 +1411,14 @@
           <w:sz w:val="24"/>
           <w:szCs w:val="24"/>
         </w:rPr>
-        <w:t>Figure3.5</w:t>
-      </w:r>
-      <w:bookmarkStart w:id="0" w:name="_GoBack"/>
-      <w:bookmarkEnd w:id="0"/>
-      <w:r>
-        <w:rPr>
-          <w:rFonts w:ascii="Times New Roman" w:hAnsi="Times New Roman" w:cs="Times New Roman"/>
-          <w:bCs/>
-          <w:sz w:val="24"/>
-          <w:szCs w:val="24"/>
-        </w:rPr>
-        <w:t>: electric field orientation for two positive charges</w:t>
-      </w:r>
-    </w:p>
-    <w:p>
-      <w:pPr>
-        <w:jc w:val="left"/>
-        <w:rPr>
-          <w:rFonts w:ascii="Times New Roman" w:hAnsi="Times New Roman" w:cs="Times New Roman"/>
+        <w:t>Figure3.5: electric field orientation for two positive charges</w:t>
+      </w:r>
+    </w:p>
+    <w:p>
+      <w:pPr>
+        <w:jc w:val="left"/>
+        <w:rPr>
+          <w:rFonts w:hint="default" w:ascii="Times New Roman" w:hAnsi="Times New Roman" w:cs="Times New Roman"/>
           <w:bCs/>
           <w:sz w:val="24"/>
           <w:szCs w:val="24"/>
@@ -1577,7 +1436,7 @@
       </w:r>
       <w:r>
         <w:rPr>
-          <w:rFonts w:ascii="Times New Roman" w:hAnsi="Times New Roman" w:cs="Times New Roman" w:hint="eastAsia"/>
+          <w:rFonts w:hint="eastAsia" w:ascii="Times New Roman" w:hAnsi="Times New Roman" w:cs="Times New Roman"/>
           <w:bCs/>
           <w:sz w:val="24"/>
           <w:szCs w:val="24"/>
@@ -1602,58 +1461,28 @@
           <w:sz w:val="24"/>
           <w:szCs w:val="24"/>
         </w:rPr>
-        <w:t xml:space="preserve">electric field is denser near the two </w:t>
-      </w:r>
-      <w:r>
-        <w:rPr>
-          <w:rFonts w:ascii="Times New Roman" w:hAnsi="Times New Roman" w:cs="Times New Roman"/>
-          <w:bCs/>
-          <w:sz w:val="24"/>
-          <w:szCs w:val="24"/>
-        </w:rPr>
-        <w:lastRenderedPageBreak/>
-        <w:t>particles especial</w:t>
-      </w:r>
-      <w:r>
-        <w:rPr>
-          <w:rFonts w:ascii="Times New Roman" w:hAnsi="Times New Roman" w:cs="Times New Roman"/>
-          <w:bCs/>
-          <w:sz w:val="24"/>
-          <w:szCs w:val="24"/>
-        </w:rPr>
-        <w:t>ly at back to back side</w:t>
-      </w:r>
-    </w:p>
-    <w:p>
-      <w:pPr>
-        <w:jc w:val="left"/>
-        <w:rPr>
-          <w:rFonts w:ascii="Times New Roman" w:hAnsi="Times New Roman" w:cs="Times New Roman"/>
-          <w:bCs/>
-          <w:sz w:val="24"/>
-          <w:szCs w:val="24"/>
-        </w:rPr>
-      </w:pPr>
-    </w:p>
-    <w:p>
-      <w:pPr>
-        <w:jc w:val="left"/>
-        <w:rPr>
-          <w:rFonts w:ascii="Times New Roman" w:hAnsi="Times New Roman" w:cs="Times New Roman"/>
-          <w:b/>
-          <w:sz w:val="24"/>
-          <w:szCs w:val="24"/>
-        </w:rPr>
-      </w:pPr>
-      <w:r>
-        <w:rPr>
-          <w:rFonts w:ascii="Times New Roman" w:hAnsi="Times New Roman" w:cs="Times New Roman"/>
-          <w:b/>
-          <w:sz w:val="24"/>
-          <w:szCs w:val="24"/>
-        </w:rPr>
-        <w:t>4.Analysis</w:t>
-      </w:r>
+        <w:t>electric field is denser near the two particles especially at back to back side</w:t>
+      </w:r>
+      <w:r>
+        <w:rPr>
+          <w:rFonts w:hint="default" w:ascii="Times New Roman" w:hAnsi="Times New Roman" w:cs="Times New Roman"/>
+          <w:bCs/>
+          <w:sz w:val="24"/>
+          <w:szCs w:val="24"/>
+        </w:rPr>
+        <w:t>.</w:t>
+      </w:r>
+    </w:p>
+    <w:p>
+      <w:pPr>
+        <w:jc w:val="left"/>
+        <w:rPr>
+          <w:rFonts w:hint="default" w:ascii="Times New Roman" w:hAnsi="Times New Roman" w:cs="Times New Roman"/>
+          <w:b/>
+          <w:sz w:val="24"/>
+          <w:szCs w:val="24"/>
+        </w:rPr>
+      </w:pPr>
       <w:r>
         <w:rPr>
           <w:rFonts w:ascii="Times New Roman" w:hAnsi="Times New Roman" w:cs="Times New Roman"/>
@@ -1663,82 +1492,53 @@
         </w:rPr>
         <w:cr/>
       </w:r>
-    </w:p>
-    <w:p>
-      <w:pPr>
-        <w:jc w:val="left"/>
-        <w:rPr>
-          <w:rFonts w:ascii="Times New Roman" w:hAnsi="Times New Roman" w:cs="Times New Roman"/>
-          <w:b/>
-          <w:sz w:val="24"/>
-          <w:szCs w:val="24"/>
-        </w:rPr>
-      </w:pPr>
-      <w:r>
-        <w:rPr>
-          <w:rFonts w:ascii="Times New Roman" w:hAnsi="Times New Roman" w:cs="Times New Roman"/>
-          <w:b/>
-          <w:sz w:val="24"/>
-          <w:szCs w:val="24"/>
-        </w:rPr>
-        <w:t xml:space="preserve">5.Conclusions      </w:t>
-      </w:r>
-      <w:r>
-        <w:rPr>
-          <w:rFonts w:ascii="Times New Roman" w:hAnsi="Times New Roman" w:cs="Times New Roman"/>
-          <w:b/>
-          <w:sz w:val="24"/>
-          <w:szCs w:val="24"/>
-        </w:rPr>
-        <w:cr/>
-      </w:r>
-    </w:p>
-    <w:p>
-      <w:pPr>
-        <w:jc w:val="left"/>
-        <w:rPr>
-          <w:rFonts w:ascii="Times New Roman" w:hAnsi="Times New Roman" w:cs="Times New Roman"/>
-          <w:b/>
-          <w:sz w:val="24"/>
-          <w:szCs w:val="24"/>
-        </w:rPr>
-      </w:pPr>
-      <w:r>
-        <w:rPr>
-          <w:rFonts w:ascii="Times New Roman" w:hAnsi="Times New Roman" w:cs="Times New Roman"/>
-          <w:b/>
-          <w:sz w:val="24"/>
-          <w:szCs w:val="24"/>
-        </w:rPr>
-        <w:t xml:space="preserve">References    </w:t>
-      </w:r>
-      <w:r>
-        <w:rPr>
-          <w:rFonts w:ascii="Times New Roman" w:hAnsi="Times New Roman" w:cs="Times New Roman"/>
-          <w:b/>
-          <w:sz w:val="24"/>
-          <w:szCs w:val="24"/>
-        </w:rPr>
-        <w:cr/>
+      <w:r>
+        <w:rPr>
+          <w:rFonts w:hint="default" w:ascii="Times New Roman" w:hAnsi="Times New Roman" w:cs="Times New Roman"/>
+          <w:b/>
+          <w:sz w:val="24"/>
+          <w:szCs w:val="24"/>
+        </w:rPr>
+        <w:t>3.Conclusion</w:t>
+      </w:r>
+    </w:p>
+    <w:p>
+      <w:pPr>
+        <w:jc w:val="left"/>
+        <w:rPr>
+          <w:rFonts w:hint="default" w:ascii="Times New Roman" w:hAnsi="Times New Roman" w:cs="Times New Roman"/>
+          <w:bCs/>
+          <w:sz w:val="24"/>
+          <w:szCs w:val="24"/>
+        </w:rPr>
+      </w:pPr>
+      <w:r>
+        <w:rPr>
+          <w:rFonts w:hint="default" w:ascii="Times New Roman" w:hAnsi="Times New Roman" w:cs="Times New Roman"/>
+          <w:bCs/>
+          <w:sz w:val="24"/>
+          <w:szCs w:val="24"/>
+        </w:rPr>
+        <w:t>After doing this lab our students are more familiar with the flux distribution around a point charge and dipole. They originate from the charge point outwards when it has positive charge and point inwards when it has negative charge. The density of the flux is represented by E which is proportional with the charge and inversely proportional with the square of the distance.</w:t>
       </w:r>
     </w:p>
     <w:sectPr>
       <w:pgSz w:w="11906" w:h="16838"/>
       <w:pgMar w:top="1440" w:right="1800" w:bottom="1440" w:left="1800" w:header="851" w:footer="992" w:gutter="0"/>
-      <w:cols w:space="425"/>
-      <w:docGrid w:type="lines" w:linePitch="312"/>
+      <w:cols w:space="425" w:num="1"/>
+      <w:docGrid w:type="lines" w:linePitch="312" w:charSpace="0"/>
     </w:sectPr>
   </w:body>
 </w:document>
 </file>
 
 <file path=word/numbering.xml><?xml version="1.0" encoding="utf-8"?>
-<w:numbering xmlns:wpc="http://schemas.microsoft.com/office/word/2010/wordprocessingCanvas" xmlns:cx="http://schemas.microsoft.com/office/drawing/2014/chartex" xmlns:mc="http://schemas.openxmlformats.org/markup-compatibility/2006" xmlns:o="urn:schemas-microsoft-com:office:office" xmlns:r="http://schemas.openxmlformats.org/officeDocument/2006/relationships" xmlns:m="http://schemas.openxmlformats.org/officeDocument/2006/math" xmlns:v="urn:schemas-microsoft-com:vml" xmlns:wp14="http://schemas.microsoft.com/office/word/2010/wordprocessingDrawing" xmlns:wp="http://schemas.openxmlformats.org/drawingml/2006/wordprocessingDrawing" xmlns:w10="urn:schemas-microsoft-com:office:word" xmlns:w="http://schemas.openxmlformats.org/wordprocessingml/2006/main" xmlns:w14="http://schemas.microsoft.com/office/word/2010/wordml" xmlns:w15="http://schemas.microsoft.com/office/word/2012/wordml" xmlns:w16se="http://schemas.microsoft.com/office/word/2015/wordml/symex" xmlns:wpg="http://schemas.microsoft.com/office/word/2010/wordprocessingGroup" xmlns:wpi="http://schemas.microsoft.com/office/word/2010/wordprocessingInk" xmlns:wne="http://schemas.microsoft.com/office/word/2006/wordml" xmlns:wps="http://schemas.microsoft.com/office/word/2010/wordprocessingShape" mc:Ignorable="w14 w15 w16se wp14">
-  <w:abstractNum w:abstractNumId="0" w15:restartNumberingAfterBreak="0">
+<w:numbering xmlns:wpc="http://schemas.microsoft.com/office/word/2010/wordprocessingCanvas" xmlns:mc="http://schemas.openxmlformats.org/markup-compatibility/2006" xmlns:o="urn:schemas-microsoft-com:office:office" xmlns:r="http://schemas.openxmlformats.org/officeDocument/2006/relationships" xmlns:m="http://schemas.openxmlformats.org/officeDocument/2006/math" xmlns:v="urn:schemas-microsoft-com:vml" xmlns:wp14="http://schemas.microsoft.com/office/word/2010/wordprocessingDrawing" xmlns:wp="http://schemas.openxmlformats.org/drawingml/2006/wordprocessingDrawing" xmlns:w10="urn:schemas-microsoft-com:office:word" xmlns:w="http://schemas.openxmlformats.org/wordprocessingml/2006/main" xmlns:w14="http://schemas.microsoft.com/office/word/2010/wordml" xmlns:wpg="http://schemas.microsoft.com/office/word/2010/wordprocessingGroup" xmlns:wpi="http://schemas.microsoft.com/office/word/2010/wordprocessingInk" xmlns:wne="http://schemas.microsoft.com/office/word/2006/wordml" xmlns:wps="http://schemas.microsoft.com/office/word/2010/wordprocessingShape" xmlns:wpsCustomData="http://www.wps.cn/officeDocument/2013/wpsCustomData" mc:Ignorable="w14 wp14">
+  <w:abstractNum w:abstractNumId="0">
     <w:nsid w:val="5CFFCB28"/>
     <w:multiLevelType w:val="singleLevel"/>
     <w:tmpl w:val="5CFFCB28"/>
-    <w:lvl w:ilvl="0">
+    <w:lvl w:ilvl="0" w:tentative="0">
       <w:start w:val="1"/>
       <w:numFmt w:val="decimal"/>
       <w:lvlText w:val="%1."/>
@@ -1757,412 +1557,293 @@
 </file>
 
 <file path=word/styles.xml><?xml version="1.0" encoding="utf-8"?>
-<w:styles xmlns:mc="http://schemas.openxmlformats.org/markup-compatibility/2006" xmlns:r="http://schemas.openxmlformats.org/officeDocument/2006/relationships" xmlns:w="http://schemas.openxmlformats.org/wordprocessingml/2006/main" xmlns:w14="http://schemas.microsoft.com/office/word/2010/wordml" xmlns:w15="http://schemas.microsoft.com/office/word/2012/wordml" xmlns:w16se="http://schemas.microsoft.com/office/word/2015/wordml/symex" mc:Ignorable="w14 w15 w16se">
+<w:styles xmlns:mc="http://schemas.openxmlformats.org/markup-compatibility/2006" xmlns:o="urn:schemas-microsoft-com:office:office" xmlns:r="http://schemas.openxmlformats.org/officeDocument/2006/relationships" xmlns:m="http://schemas.openxmlformats.org/officeDocument/2006/math" xmlns:v="urn:schemas-microsoft-com:vml" xmlns:w="http://schemas.openxmlformats.org/wordprocessingml/2006/main" xmlns:w14="http://schemas.microsoft.com/office/word/2010/wordml" xmlns:w10="urn:schemas-microsoft-com:office:word" xmlns:sl="http://schemas.openxmlformats.org/schemaLibrary/2006/main" xmlns:wpsCustomData="http://www.wps.cn/officeDocument/2013/wpsCustomData" mc:Ignorable="w14">
   <w:docDefaults>
     <w:rPrDefault>
       <w:rPr>
-        <w:rFonts w:ascii="Times New Roman" w:eastAsia="宋体" w:hAnsi="Times New Roman" w:cs="Times New Roman"/>
-        <w:lang w:val="en-US" w:eastAsia="zh-CN" w:bidi="ar-SA"/>
+        <w:rFonts w:ascii="Times New Roman" w:hAnsi="Times New Roman" w:eastAsia="宋体" w:cs="Times New Roman"/>
       </w:rPr>
     </w:rPrDefault>
     <w:pPrDefault/>
   </w:docDefaults>
-  <w:latentStyles w:defLockedState="0" w:defUIPriority="99" w:defSemiHidden="0" w:defUnhideWhenUsed="0" w:defQFormat="0" w:count="371">
-    <w:lsdException w:name="Normal" w:uiPriority="0" w:qFormat="1"/>
-    <w:lsdException w:name="heading 1" w:uiPriority="9" w:qFormat="1"/>
-    <w:lsdException w:name="heading 2" w:semiHidden="1" w:uiPriority="9" w:unhideWhenUsed="1" w:qFormat="1"/>
-    <w:lsdException w:name="heading 3" w:semiHidden="1" w:uiPriority="9" w:unhideWhenUsed="1" w:qFormat="1"/>
-    <w:lsdException w:name="heading 4" w:semiHidden="1" w:uiPriority="9" w:unhideWhenUsed="1" w:qFormat="1"/>
-    <w:lsdException w:name="heading 5" w:semiHidden="1" w:uiPriority="9" w:unhideWhenUsed="1" w:qFormat="1"/>
-    <w:lsdException w:name="heading 6" w:semiHidden="1" w:uiPriority="9" w:unhideWhenUsed="1" w:qFormat="1"/>
-    <w:lsdException w:name="heading 7" w:semiHidden="1" w:uiPriority="9" w:unhideWhenUsed="1" w:qFormat="1"/>
-    <w:lsdException w:name="heading 8" w:semiHidden="1" w:uiPriority="9" w:unhideWhenUsed="1" w:qFormat="1"/>
-    <w:lsdException w:name="heading 9" w:semiHidden="1" w:uiPriority="9" w:unhideWhenUsed="1" w:qFormat="1"/>
-    <w:lsdException w:name="index 1" w:semiHidden="1" w:unhideWhenUsed="1"/>
-    <w:lsdException w:name="index 2" w:semiHidden="1" w:unhideWhenUsed="1"/>
-    <w:lsdException w:name="index 3" w:semiHidden="1" w:unhideWhenUsed="1"/>
-    <w:lsdException w:name="index 4" w:semiHidden="1" w:unhideWhenUsed="1"/>
-    <w:lsdException w:name="index 5" w:semiHidden="1" w:unhideWhenUsed="1"/>
-    <w:lsdException w:name="index 6" w:semiHidden="1" w:unhideWhenUsed="1"/>
-    <w:lsdException w:name="index 7" w:semiHidden="1" w:unhideWhenUsed="1"/>
-    <w:lsdException w:name="index 8" w:semiHidden="1" w:unhideWhenUsed="1"/>
-    <w:lsdException w:name="index 9" w:semiHidden="1" w:unhideWhenUsed="1"/>
-    <w:lsdException w:name="toc 1" w:semiHidden="1" w:uiPriority="39" w:unhideWhenUsed="1"/>
-    <w:lsdException w:name="toc 2" w:semiHidden="1" w:uiPriority="39" w:unhideWhenUsed="1"/>
-    <w:lsdException w:name="toc 3" w:semiHidden="1" w:uiPriority="39" w:unhideWhenUsed="1"/>
-    <w:lsdException w:name="toc 4" w:semiHidden="1" w:uiPriority="39" w:unhideWhenUsed="1"/>
-    <w:lsdException w:name="toc 5" w:semiHidden="1" w:uiPriority="39" w:unhideWhenUsed="1"/>
-    <w:lsdException w:name="toc 6" w:semiHidden="1" w:uiPriority="39" w:unhideWhenUsed="1"/>
-    <w:lsdException w:name="toc 7" w:semiHidden="1" w:uiPriority="39" w:unhideWhenUsed="1"/>
-    <w:lsdException w:name="toc 8" w:semiHidden="1" w:uiPriority="39" w:unhideWhenUsed="1"/>
-    <w:lsdException w:name="toc 9" w:semiHidden="1" w:uiPriority="39" w:unhideWhenUsed="1"/>
-    <w:lsdException w:name="Normal Indent" w:semiHidden="1" w:unhideWhenUsed="1"/>
-    <w:lsdException w:name="footnote text" w:semiHidden="1" w:unhideWhenUsed="1"/>
-    <w:lsdException w:name="annotation text" w:semiHidden="1" w:unhideWhenUsed="1"/>
-    <w:lsdException w:name="header" w:unhideWhenUsed="1"/>
-    <w:lsdException w:name="footer" w:unhideWhenUsed="1"/>
-    <w:lsdException w:name="index heading" w:semiHidden="1" w:unhideWhenUsed="1"/>
-    <w:lsdException w:name="caption" w:semiHidden="1" w:uiPriority="35" w:unhideWhenUsed="1" w:qFormat="1"/>
-    <w:lsdException w:name="table of figures" w:semiHidden="1" w:unhideWhenUsed="1"/>
-    <w:lsdException w:name="envelope address" w:semiHidden="1" w:unhideWhenUsed="1"/>
-    <w:lsdException w:name="envelope return" w:semiHidden="1" w:unhideWhenUsed="1"/>
-    <w:lsdException w:name="footnote reference" w:semiHidden="1" w:unhideWhenUsed="1"/>
-    <w:lsdException w:name="annotation reference" w:semiHidden="1" w:unhideWhenUsed="1"/>
-    <w:lsdException w:name="line number" w:semiHidden="1" w:unhideWhenUsed="1"/>
-    <w:lsdException w:name="page number" w:semiHidden="1" w:unhideWhenUsed="1"/>
-    <w:lsdException w:name="endnote reference" w:semiHidden="1" w:unhideWhenUsed="1"/>
-    <w:lsdException w:name="endnote text" w:semiHidden="1" w:unhideWhenUsed="1"/>
-    <w:lsdException w:name="table of authorities" w:semiHidden="1" w:unhideWhenUsed="1"/>
-    <w:lsdException w:name="macro" w:semiHidden="1" w:unhideWhenUsed="1"/>
-    <w:lsdException w:name="toa heading" w:semiHidden="1" w:unhideWhenUsed="1"/>
-    <w:lsdException w:name="List" w:semiHidden="1" w:unhideWhenUsed="1"/>
-    <w:lsdException w:name="List Bullet" w:semiHidden="1" w:unhideWhenUsed="1"/>
-    <w:lsdException w:name="List Number" w:semiHidden="1" w:unhideWhenUsed="1"/>
-    <w:lsdException w:name="List 2" w:semiHidden="1" w:unhideWhenUsed="1"/>
-    <w:lsdException w:name="List 3" w:semiHidden="1" w:unhideWhenUsed="1"/>
-    <w:lsdException w:name="List 4" w:semiHidden="1" w:unhideWhenUsed="1"/>
-    <w:lsdException w:name="List 5" w:semiHidden="1" w:unhideWhenUsed="1"/>
-    <w:lsdException w:name="List Bullet 2" w:semiHidden="1" w:unhideWhenUsed="1"/>
-    <w:lsdException w:name="List Bullet 3" w:semiHidden="1" w:unhideWhenUsed="1"/>
-    <w:lsdException w:name="List Bullet 4" w:semiHidden="1" w:unhideWhenUsed="1"/>
-    <w:lsdException w:name="List Bullet 5" w:semiHidden="1" w:unhideWhenUsed="1"/>
-    <w:lsdException w:name="List Number 2" w:semiHidden="1" w:unhideWhenUsed="1"/>
-    <w:lsdException w:name="List Number 3" w:semiHidden="1" w:unhideWhenUsed="1"/>
-    <w:lsdException w:name="List Number 4" w:semiHidden="1" w:unhideWhenUsed="1"/>
-    <w:lsdException w:name="List Number 5" w:semiHidden="1" w:unhideWhenUsed="1"/>
-    <w:lsdException w:name="Title" w:uiPriority="10" w:qFormat="1"/>
-    <w:lsdException w:name="Closing" w:semiHidden="1" w:unhideWhenUsed="1"/>
-    <w:lsdException w:name="Signature" w:semiHidden="1" w:unhideWhenUsed="1"/>
-    <w:lsdException w:name="Default Paragraph Font" w:semiHidden="1" w:uiPriority="1" w:unhideWhenUsed="1"/>
-    <w:lsdException w:name="Body Text" w:semiHidden="1" w:unhideWhenUsed="1"/>
-    <w:lsdException w:name="Body Text Indent" w:semiHidden="1" w:unhideWhenUsed="1"/>
-    <w:lsdException w:name="List Continue" w:semiHidden="1" w:unhideWhenUsed="1"/>
-    <w:lsdException w:name="List Continue 2" w:semiHidden="1" w:unhideWhenUsed="1"/>
-    <w:lsdException w:name="List Continue 3" w:semiHidden="1" w:unhideWhenUsed="1"/>
-    <w:lsdException w:name="List Continue 4" w:semiHidden="1" w:unhideWhenUsed="1"/>
-    <w:lsdException w:name="List Continue 5" w:semiHidden="1" w:unhideWhenUsed="1"/>
-    <w:lsdException w:name="Message Header" w:semiHidden="1" w:unhideWhenUsed="1"/>
-    <w:lsdException w:name="Subtitle" w:uiPriority="11" w:qFormat="1"/>
-    <w:lsdException w:name="Salutation" w:semiHidden="1" w:unhideWhenUsed="1"/>
-    <w:lsdException w:name="Date" w:semiHidden="1" w:unhideWhenUsed="1"/>
-    <w:lsdException w:name="Body Text First Indent" w:semiHidden="1" w:unhideWhenUsed="1"/>
-    <w:lsdException w:name="Body Text First Indent 2" w:semiHidden="1" w:unhideWhenUsed="1"/>
-    <w:lsdException w:name="Note Heading" w:semiHidden="1" w:unhideWhenUsed="1"/>
-    <w:lsdException w:name="Body Text 2" w:semiHidden="1" w:unhideWhenUsed="1"/>
-    <w:lsdException w:name="Body Text 3" w:semiHidden="1" w:unhideWhenUsed="1"/>
-    <w:lsdException w:name="Body Text Indent 2" w:semiHidden="1" w:unhideWhenUsed="1"/>
-    <w:lsdException w:name="Body Text Indent 3" w:semiHidden="1" w:unhideWhenUsed="1"/>
-    <w:lsdException w:name="Block Text" w:semiHidden="1" w:unhideWhenUsed="1"/>
-    <w:lsdException w:name="Hyperlink" w:semiHidden="1" w:unhideWhenUsed="1"/>
-    <w:lsdException w:name="FollowedHyperlink" w:semiHidden="1" w:unhideWhenUsed="1"/>
-    <w:lsdException w:name="Strong" w:uiPriority="22" w:qFormat="1"/>
-    <w:lsdException w:name="Emphasis" w:uiPriority="20" w:qFormat="1"/>
-    <w:lsdException w:name="Document Map" w:semiHidden="1" w:unhideWhenUsed="1"/>
-    <w:lsdException w:name="Plain Text" w:semiHidden="1" w:unhideWhenUsed="1"/>
-    <w:lsdException w:name="E-mail Signature" w:semiHidden="1" w:unhideWhenUsed="1"/>
-    <w:lsdException w:name="HTML Top of Form" w:semiHidden="1" w:unhideWhenUsed="1"/>
-    <w:lsdException w:name="HTML Bottom of Form" w:semiHidden="1" w:unhideWhenUsed="1"/>
-    <w:lsdException w:name="Normal (Web)" w:semiHidden="1" w:unhideWhenUsed="1"/>
-    <w:lsdException w:name="HTML Acronym" w:semiHidden="1" w:unhideWhenUsed="1"/>
-    <w:lsdException w:name="HTML Address" w:semiHidden="1" w:unhideWhenUsed="1"/>
-    <w:lsdException w:name="HTML Cite" w:semiHidden="1" w:unhideWhenUsed="1"/>
-    <w:lsdException w:name="HTML Code" w:semiHidden="1" w:unhideWhenUsed="1"/>
-    <w:lsdException w:name="HTML Definition" w:semiHidden="1" w:unhideWhenUsed="1"/>
-    <w:lsdException w:name="HTML Keyboard" w:semiHidden="1" w:unhideWhenUsed="1"/>
-    <w:lsdException w:name="HTML Preformatted" w:semiHidden="1" w:unhideWhenUsed="1"/>
-    <w:lsdException w:name="HTML Sample" w:semiHidden="1" w:unhideWhenUsed="1"/>
-    <w:lsdException w:name="HTML Typewriter" w:semiHidden="1" w:unhideWhenUsed="1"/>
-    <w:lsdException w:name="HTML Variable" w:semiHidden="1" w:unhideWhenUsed="1"/>
-    <w:lsdException w:name="Normal Table" w:semiHidden="1" w:unhideWhenUsed="1"/>
-    <w:lsdException w:name="annotation subject" w:semiHidden="1" w:unhideWhenUsed="1"/>
-    <w:lsdException w:name="No List" w:semiHidden="1" w:unhideWhenUsed="1"/>
-    <w:lsdException w:name="Outline List 1" w:semiHidden="1" w:unhideWhenUsed="1"/>
-    <w:lsdException w:name="Outline List 2" w:semiHidden="1" w:unhideWhenUsed="1"/>
-    <w:lsdException w:name="Outline List 3" w:semiHidden="1" w:unhideWhenUsed="1"/>
-    <w:lsdException w:name="Table Simple 1" w:semiHidden="1" w:unhideWhenUsed="1"/>
-    <w:lsdException w:name="Table Simple 2" w:semiHidden="1" w:unhideWhenUsed="1"/>
-    <w:lsdException w:name="Table Simple 3" w:semiHidden="1" w:unhideWhenUsed="1"/>
-    <w:lsdException w:name="Table Classic 1" w:semiHidden="1" w:unhideWhenUsed="1"/>
-    <w:lsdException w:name="Table Classic 2" w:semiHidden="1" w:unhideWhenUsed="1"/>
-    <w:lsdException w:name="Table Classic 3" w:semiHidden="1" w:unhideWhenUsed="1"/>
-    <w:lsdException w:name="Table Classic 4" w:semiHidden="1" w:unhideWhenUsed="1"/>
-    <w:lsdException w:name="Table Colorful 1" w:semiHidden="1" w:unhideWhenUsed="1"/>
-    <w:lsdException w:name="Table Colorful 2" w:semiHidden="1" w:unhideWhenUsed="1"/>
-    <w:lsdException w:name="Table Colorful 3" w:semiHidden="1" w:unhideWhenUsed="1"/>
-    <w:lsdException w:name="Table Columns 1" w:semiHidden="1" w:unhideWhenUsed="1"/>
-    <w:lsdException w:name="Table Columns 2" w:semiHidden="1" w:unhideWhenUsed="1"/>
-    <w:lsdException w:name="Table Columns 3" w:semiHidden="1" w:unhideWhenUsed="1"/>
-    <w:lsdException w:name="Table Columns 4" w:semiHidden="1" w:unhideWhenUsed="1"/>
-    <w:lsdException w:name="Table Columns 5" w:semiHidden="1" w:unhideWhenUsed="1"/>
-    <w:lsdException w:name="Table Grid 1" w:semiHidden="1" w:unhideWhenUsed="1"/>
-    <w:lsdException w:name="Table Grid 2" w:semiHidden="1" w:unhideWhenUsed="1"/>
-    <w:lsdException w:name="Table Grid 3" w:semiHidden="1" w:unhideWhenUsed="1"/>
-    <w:lsdException w:name="Table Grid 4" w:semiHidden="1" w:unhideWhenUsed="1"/>
-    <w:lsdException w:name="Table Grid 5" w:semiHidden="1" w:unhideWhenUsed="1"/>
-    <w:lsdException w:name="Table Grid 6" w:semiHidden="1" w:unhideWhenUsed="1"/>
-    <w:lsdException w:name="Table Grid 7" w:semiHidden="1" w:unhideWhenUsed="1"/>
-    <w:lsdException w:name="Table Grid 8" w:semiHidden="1" w:unhideWhenUsed="1"/>
-    <w:lsdException w:name="Table List 1" w:semiHidden="1" w:unhideWhenUsed="1"/>
-    <w:lsdException w:name="Table List 2" w:semiHidden="1" w:unhideWhenUsed="1"/>
-    <w:lsdException w:name="Table List 3" w:semiHidden="1" w:unhideWhenUsed="1"/>
-    <w:lsdException w:name="Table List 4" w:semiHidden="1" w:unhideWhenUsed="1"/>
-    <w:lsdException w:name="Table List 5" w:semiHidden="1" w:unhideWhenUsed="1"/>
-    <w:lsdException w:name="Table List 6" w:semiHidden="1" w:unhideWhenUsed="1"/>
-    <w:lsdException w:name="Table List 7" w:semiHidden="1" w:unhideWhenUsed="1"/>
-    <w:lsdException w:name="Table List 8" w:semiHidden="1" w:unhideWhenUsed="1"/>
-    <w:lsdException w:name="Table 3D effects 1" w:semiHidden="1" w:unhideWhenUsed="1"/>
-    <w:lsdException w:name="Table 3D effects 2" w:semiHidden="1" w:unhideWhenUsed="1"/>
-    <w:lsdException w:name="Table 3D effects 3" w:semiHidden="1" w:unhideWhenUsed="1"/>
-    <w:lsdException w:name="Table Contemporary" w:semiHidden="1" w:unhideWhenUsed="1"/>
-    <w:lsdException w:name="Table Elegant" w:semiHidden="1" w:unhideWhenUsed="1"/>
-    <w:lsdException w:name="Table Professional" w:semiHidden="1" w:unhideWhenUsed="1"/>
-    <w:lsdException w:name="Table Subtle 1" w:semiHidden="1" w:unhideWhenUsed="1"/>
-    <w:lsdException w:name="Table Subtle 2" w:semiHidden="1" w:unhideWhenUsed="1"/>
-    <w:lsdException w:name="Table Web 1" w:semiHidden="1" w:unhideWhenUsed="1"/>
-    <w:lsdException w:name="Table Web 2" w:semiHidden="1" w:unhideWhenUsed="1"/>
-    <w:lsdException w:name="Table Web 3" w:semiHidden="1" w:unhideWhenUsed="1"/>
-    <w:lsdException w:name="Balloon Text" w:semiHidden="1" w:unhideWhenUsed="1"/>
-    <w:lsdException w:name="Table Grid" w:semiHidden="1" w:uiPriority="39" w:unhideWhenUsed="1"/>
-    <w:lsdException w:name="Table Theme" w:semiHidden="1" w:unhideWhenUsed="1"/>
-    <w:lsdException w:name="Placeholder Text" w:semiHidden="1"/>
-    <w:lsdException w:name="Light Shading" w:uiPriority="60"/>
-    <w:lsdException w:name="Light List" w:uiPriority="61"/>
-    <w:lsdException w:name="Light Grid" w:uiPriority="62"/>
-    <w:lsdException w:name="Medium Shading 1" w:uiPriority="63"/>
-    <w:lsdException w:name="Medium Shading 2" w:uiPriority="64"/>
-    <w:lsdException w:name="Medium List 1" w:uiPriority="65"/>
-    <w:lsdException w:name="Medium List 2" w:uiPriority="66"/>
-    <w:lsdException w:name="Medium Grid 1" w:uiPriority="67"/>
-    <w:lsdException w:name="Medium Grid 2" w:uiPriority="68"/>
-    <w:lsdException w:name="Medium Grid 3" w:uiPriority="69"/>
-    <w:lsdException w:name="Dark List" w:uiPriority="70"/>
-    <w:lsdException w:name="Colorful Shading" w:uiPriority="71"/>
-    <w:lsdException w:name="Colorful List" w:uiPriority="72"/>
-    <w:lsdException w:name="Colorful Grid" w:uiPriority="73"/>
-    <w:lsdException w:name="Light Shading Accent 1" w:uiPriority="60"/>
-    <w:lsdException w:name="Light List Accent 1" w:uiPriority="61"/>
-    <w:lsdException w:name="Light Grid Accent 1" w:uiPriority="62"/>
-    <w:lsdException w:name="Medium Shading 1 Accent 1" w:uiPriority="63"/>
-    <w:lsdException w:name="Medium Shading 2 Accent 1" w:uiPriority="64"/>
-    <w:lsdException w:name="Medium List 1 Accent 1" w:uiPriority="65"/>
-    <w:lsdException w:name="Revision" w:semiHidden="1"/>
-    <w:lsdException w:name="Medium List 2 Accent 1" w:uiPriority="66"/>
-    <w:lsdException w:name="Medium Grid 1 Accent 1" w:uiPriority="67"/>
-    <w:lsdException w:name="Medium Grid 2 Accent 1" w:uiPriority="68"/>
-    <w:lsdException w:name="Medium Grid 3 Accent 1" w:uiPriority="69"/>
-    <w:lsdException w:name="Dark List Accent 1" w:uiPriority="70"/>
-    <w:lsdException w:name="Colorful Shading Accent 1" w:uiPriority="71"/>
-    <w:lsdException w:name="Colorful List Accent 1" w:uiPriority="72"/>
-    <w:lsdException w:name="Colorful Grid Accent 1" w:uiPriority="73"/>
-    <w:lsdException w:name="Light Shading Accent 2" w:uiPriority="60"/>
-    <w:lsdException w:name="Light List Accent 2" w:uiPriority="61"/>
-    <w:lsdException w:name="Light Grid Accent 2" w:uiPriority="62"/>
-    <w:lsdException w:name="Medium Shading 1 Accent 2" w:uiPriority="63"/>
-    <w:lsdException w:name="Medium Shading 2 Accent 2" w:uiPriority="64"/>
-    <w:lsdException w:name="Medium List 1 Accent 2" w:uiPriority="65"/>
-    <w:lsdException w:name="Medium List 2 Accent 2" w:uiPriority="66"/>
-    <w:lsdException w:name="Medium Grid 1 Accent 2" w:uiPriority="67"/>
-    <w:lsdException w:name="Medium Grid 2 Accent 2" w:uiPriority="68"/>
-    <w:lsdException w:name="Medium Grid 3 Accent 2" w:uiPriority="69"/>
-    <w:lsdException w:name="Dark List Accent 2" w:uiPriority="70"/>
-    <w:lsdException w:name="Colorful Shading Accent 2" w:uiPriority="71"/>
-    <w:lsdException w:name="Colorful List Accent 2" w:uiPriority="72"/>
-    <w:lsdException w:name="Colorful Grid Accent 2" w:uiPriority="73"/>
-    <w:lsdException w:name="Light Shading Accent 3" w:uiPriority="60"/>
-    <w:lsdException w:name="Light List Accent 3" w:uiPriority="61"/>
-    <w:lsdException w:name="Light Grid Accent 3" w:uiPriority="62"/>
-    <w:lsdException w:name="Medium Shading 1 Accent 3" w:uiPriority="63"/>
-    <w:lsdException w:name="Medium Shading 2 Accent 3" w:uiPriority="64"/>
-    <w:lsdException w:name="Medium List 1 Accent 3" w:uiPriority="65"/>
-    <w:lsdException w:name="Medium List 2 Accent 3" w:uiPriority="66"/>
-    <w:lsdException w:name="Medium Grid 1 Accent 3" w:uiPriority="67"/>
-    <w:lsdException w:name="Medium Grid 2 Accent 3" w:uiPriority="68"/>
-    <w:lsdException w:name="Medium Grid 3 Accent 3" w:uiPriority="69"/>
-    <w:lsdException w:name="Dark List Accent 3" w:uiPriority="70"/>
-    <w:lsdException w:name="Colorful Shading Accent 3" w:uiPriority="71"/>
-    <w:lsdException w:name="Colorful List Accent 3" w:uiPriority="72"/>
-    <w:lsdException w:name="Colorful Grid Accent 3" w:uiPriority="73"/>
-    <w:lsdException w:name="Light Shading Accent 4" w:uiPriority="60"/>
-    <w:lsdException w:name="Light List Accent 4" w:uiPriority="61"/>
-    <w:lsdException w:name="Light Grid Accent 4" w:uiPriority="62"/>
-    <w:lsdException w:name="Medium Shading 1 Accent 4" w:uiPriority="63"/>
-    <w:lsdException w:name="Medium Shading 2 Accent 4" w:uiPriority="64"/>
-    <w:lsdException w:name="Medium List 1 Accent 4" w:uiPriority="65"/>
-    <w:lsdException w:name="Medium List 2 Accent 4" w:uiPriority="66"/>
-    <w:lsdException w:name="Medium Grid 1 Accent 4" w:uiPriority="67"/>
-    <w:lsdException w:name="Medium Grid 2 Accent 4" w:uiPriority="68"/>
-    <w:lsdException w:name="Medium Grid 3 Accent 4" w:uiPriority="69"/>
-    <w:lsdException w:name="Dark List Accent 4" w:uiPriority="70"/>
-    <w:lsdException w:name="Colorful Shading Accent 4" w:uiPriority="71"/>
-    <w:lsdException w:name="Colorful List Accent 4" w:uiPriority="72"/>
-    <w:lsdException w:name="Colorful Grid Accent 4" w:uiPriority="73"/>
-    <w:lsdException w:name="Light Shading Accent 5" w:uiPriority="60"/>
-    <w:lsdException w:name="Light List Accent 5" w:uiPriority="61"/>
-    <w:lsdException w:name="Light Grid Accent 5" w:uiPriority="62"/>
-    <w:lsdException w:name="Medium Shading 1 Accent 5" w:uiPriority="63"/>
-    <w:lsdException w:name="Medium Shading 2 Accent 5" w:uiPriority="64"/>
-    <w:lsdException w:name="Medium List 1 Accent 5" w:uiPriority="65"/>
-    <w:lsdException w:name="Medium List 2 Accent 5" w:uiPriority="66"/>
-    <w:lsdException w:name="Medium Grid 1 Accent 5" w:uiPriority="67"/>
-    <w:lsdException w:name="Medium Grid 2 Accent 5" w:uiPriority="68"/>
-    <w:lsdException w:name="Medium Grid 3 Accent 5" w:uiPriority="69"/>
-    <w:lsdException w:name="Dark List Accent 5" w:uiPriority="70"/>
-    <w:lsdException w:name="Colorful Shading Accent 5" w:uiPriority="71"/>
-    <w:lsdException w:name="Colorful List Accent 5" w:uiPriority="72"/>
-    <w:lsdException w:name="Colorful Grid Accent 5" w:uiPriority="73"/>
-    <w:lsdException w:name="Light Shading Accent 6" w:uiPriority="60"/>
-    <w:lsdException w:name="Light List Accent 6" w:uiPriority="61"/>
-    <w:lsdException w:name="Light Grid Accent 6" w:uiPriority="62"/>
-    <w:lsdException w:name="Medium Shading 1 Accent 6" w:uiPriority="63"/>
-    <w:lsdException w:name="Medium Shading 2 Accent 6" w:uiPriority="64"/>
-    <w:lsdException w:name="Medium List 1 Accent 6" w:uiPriority="65"/>
-    <w:lsdException w:name="Medium List 2 Accent 6" w:uiPriority="66"/>
-    <w:lsdException w:name="Medium Grid 1 Accent 6" w:uiPriority="67"/>
-    <w:lsdException w:name="Medium Grid 2 Accent 6" w:uiPriority="68"/>
-    <w:lsdException w:name="Medium Grid 3 Accent 6" w:uiPriority="69"/>
-    <w:lsdException w:name="Dark List Accent 6" w:uiPriority="70"/>
-    <w:lsdException w:name="Colorful Shading Accent 6" w:uiPriority="71"/>
-    <w:lsdException w:name="Colorful List Accent 6" w:uiPriority="72"/>
-    <w:lsdException w:name="Colorful Grid Accent 6" w:uiPriority="73"/>
-    <w:lsdException w:name="Subtle Emphasis" w:uiPriority="19" w:qFormat="1"/>
-    <w:lsdException w:name="Intense Emphasis" w:uiPriority="21" w:qFormat="1"/>
-    <w:lsdException w:name="Subtle Reference" w:uiPriority="31" w:qFormat="1"/>
-    <w:lsdException w:name="Intense Reference" w:uiPriority="32" w:qFormat="1"/>
-    <w:lsdException w:name="Book Title" w:uiPriority="33" w:qFormat="1"/>
-    <w:lsdException w:name="Bibliography" w:semiHidden="1" w:uiPriority="37" w:unhideWhenUsed="1"/>
-    <w:lsdException w:name="TOC Heading" w:semiHidden="1" w:uiPriority="39" w:unhideWhenUsed="1" w:qFormat="1"/>
-    <w:lsdException w:name="Plain Table 1" w:uiPriority="41"/>
-    <w:lsdException w:name="Plain Table 2" w:uiPriority="42"/>
-    <w:lsdException w:name="Plain Table 3" w:uiPriority="43"/>
-    <w:lsdException w:name="Plain Table 4" w:uiPriority="44"/>
-    <w:lsdException w:name="Plain Table 5" w:uiPriority="45"/>
-    <w:lsdException w:name="Grid Table Light" w:uiPriority="40"/>
-    <w:lsdException w:name="Grid Table 1 Light" w:uiPriority="46"/>
-    <w:lsdException w:name="Grid Table 2" w:uiPriority="47"/>
-    <w:lsdException w:name="Grid Table 3" w:uiPriority="48"/>
-    <w:lsdException w:name="Grid Table 4" w:uiPriority="49"/>
-    <w:lsdException w:name="Grid Table 5 Dark" w:uiPriority="50"/>
-    <w:lsdException w:name="Grid Table 6 Colorful" w:uiPriority="51"/>
-    <w:lsdException w:name="Grid Table 7 Colorful" w:uiPriority="52"/>
-    <w:lsdException w:name="Grid Table 1 Light Accent 1" w:uiPriority="46"/>
-    <w:lsdException w:name="Grid Table 2 Accent 1" w:uiPriority="47"/>
-    <w:lsdException w:name="Grid Table 3 Accent 1" w:uiPriority="48"/>
-    <w:lsdException w:name="Grid Table 4 Accent 1" w:uiPriority="49"/>
-    <w:lsdException w:name="Grid Table 5 Dark Accent 1" w:uiPriority="50"/>
-    <w:lsdException w:name="Grid Table 6 Colorful Accent 1" w:uiPriority="51"/>
-    <w:lsdException w:name="Grid Table 7 Colorful Accent 1" w:uiPriority="52"/>
-    <w:lsdException w:name="Grid Table 1 Light Accent 2" w:uiPriority="46"/>
-    <w:lsdException w:name="Grid Table 2 Accent 2" w:uiPriority="47"/>
-    <w:lsdException w:name="Grid Table 3 Accent 2" w:uiPriority="48"/>
-    <w:lsdException w:name="Grid Table 4 Accent 2" w:uiPriority="49"/>
-    <w:lsdException w:name="Grid Table 5 Dark Accent 2" w:uiPriority="50"/>
-    <w:lsdException w:name="Grid Table 6 Colorful Accent 2" w:uiPriority="51"/>
-    <w:lsdException w:name="Grid Table 7 Colorful Accent 2" w:uiPriority="52"/>
-    <w:lsdException w:name="Grid Table 1 Light Accent 3" w:uiPriority="46"/>
-    <w:lsdException w:name="Grid Table 2 Accent 3" w:uiPriority="47"/>
-    <w:lsdException w:name="Grid Table 3 Accent 3" w:uiPriority="48"/>
-    <w:lsdException w:name="Grid Table 4 Accent 3" w:uiPriority="49"/>
-    <w:lsdException w:name="Grid Table 5 Dark Accent 3" w:uiPriority="50"/>
-    <w:lsdException w:name="Grid Table 6 Colorful Accent 3" w:uiPriority="51"/>
-    <w:lsdException w:name="Grid Table 7 Colorful Accent 3" w:uiPriority="52"/>
-    <w:lsdException w:name="Grid Table 1 Light Accent 4" w:uiPriority="46"/>
-    <w:lsdException w:name="Grid Table 2 Accent 4" w:uiPriority="47"/>
-    <w:lsdException w:name="Grid Table 3 Accent 4" w:uiPriority="48"/>
-    <w:lsdException w:name="Grid Table 4 Accent 4" w:uiPriority="49"/>
-    <w:lsdException w:name="Grid Table 5 Dark Accent 4" w:uiPriority="50"/>
-    <w:lsdException w:name="Grid Table 6 Colorful Accent 4" w:uiPriority="51"/>
-    <w:lsdException w:name="Grid Table 7 Colorful Accent 4" w:uiPriority="52"/>
-    <w:lsdException w:name="Grid Table 1 Light Accent 5" w:uiPriority="46"/>
-    <w:lsdException w:name="Grid Table 2 Accent 5" w:uiPriority="47"/>
-    <w:lsdException w:name="Grid Table 3 Accent 5" w:uiPriority="48"/>
-    <w:lsdException w:name="Grid Table 4 Accent 5" w:uiPriority="49"/>
-    <w:lsdException w:name="Grid Table 5 Dark Accent 5" w:uiPriority="50"/>
-    <w:lsdException w:name="Grid Table 6 Colorful Accent 5" w:uiPriority="51"/>
-    <w:lsdException w:name="Grid Table 7 Colorful Accent 5" w:uiPriority="52"/>
-    <w:lsdException w:name="Grid Table 1 Light Accent 6" w:uiPriority="46"/>
-    <w:lsdException w:name="Grid Table 2 Accent 6" w:uiPriority="47"/>
-    <w:lsdException w:name="Grid Table 3 Accent 6" w:uiPriority="48"/>
-    <w:lsdException w:name="Grid Table 4 Accent 6" w:uiPriority="49"/>
-    <w:lsdException w:name="Grid Table 5 Dark Accent 6" w:uiPriority="50"/>
-    <w:lsdException w:name="Grid Table 6 Colorful Accent 6" w:uiPriority="51"/>
-    <w:lsdException w:name="Grid Table 7 Colorful Accent 6" w:uiPriority="52"/>
-    <w:lsdException w:name="List Table 1 Light" w:uiPriority="46"/>
-    <w:lsdException w:name="List Table 2" w:uiPriority="47"/>
-    <w:lsdException w:name="List Table 3" w:uiPriority="48"/>
-    <w:lsdException w:name="List Table 4" w:uiPriority="49"/>
-    <w:lsdException w:name="List Table 5 Dark" w:uiPriority="50"/>
-    <w:lsdException w:name="List Table 6 Colorful" w:uiPriority="51"/>
-    <w:lsdException w:name="List Table 7 Colorful" w:uiPriority="52"/>
-    <w:lsdException w:name="List Table 1 Light Accent 1" w:uiPriority="46"/>
-    <w:lsdException w:name="List Table 2 Accent 1" w:uiPriority="47"/>
-    <w:lsdException w:name="List Table 3 Accent 1" w:uiPriority="48"/>
-    <w:lsdException w:name="List Table 4 Accent 1" w:uiPriority="49"/>
-    <w:lsdException w:name="List Table 5 Dark Accent 1" w:uiPriority="50"/>
-    <w:lsdException w:name="List Table 6 Colorful Accent 1" w:uiPriority="51"/>
-    <w:lsdException w:name="List Table 7 Colorful Accent 1" w:uiPriority="52"/>
-    <w:lsdException w:name="List Table 1 Light Accent 2" w:uiPriority="46"/>
-    <w:lsdException w:name="List Table 2 Accent 2" w:uiPriority="47"/>
-    <w:lsdException w:name="List Table 3 Accent 2" w:uiPriority="48"/>
-    <w:lsdException w:name="List Table 4 Accent 2" w:uiPriority="49"/>
-    <w:lsdException w:name="List Table 5 Dark Accent 2" w:uiPriority="50"/>
-    <w:lsdException w:name="List Table 6 Colorful Accent 2" w:uiPriority="51"/>
-    <w:lsdException w:name="List Table 7 Colorful Accent 2" w:uiPriority="52"/>
-    <w:lsdException w:name="List Table 1 Light Accent 3" w:uiPriority="46"/>
-    <w:lsdException w:name="List Table 2 Accent 3" w:uiPriority="47"/>
-    <w:lsdException w:name="List Table 3 Accent 3" w:uiPriority="48"/>
-    <w:lsdException w:name="List Table 4 Accent 3" w:uiPriority="49"/>
-    <w:lsdException w:name="List Table 5 Dark Accent 3" w:uiPriority="50"/>
-    <w:lsdException w:name="List Table 6 Colorful Accent 3" w:uiPriority="51"/>
-    <w:lsdException w:name="List Table 7 Colorful Accent 3" w:uiPriority="52"/>
-    <w:lsdException w:name="List Table 1 Light Accent 4" w:uiPriority="46"/>
-    <w:lsdException w:name="List Table 2 Accent 4" w:uiPriority="47"/>
-    <w:lsdException w:name="List Table 3 Accent 4" w:uiPriority="48"/>
-    <w:lsdException w:name="List Table 4 Accent 4" w:uiPriority="49"/>
-    <w:lsdException w:name="List Table 5 Dark Accent 4" w:uiPriority="50"/>
-    <w:lsdException w:name="List Table 6 Colorful Accent 4" w:uiPriority="51"/>
-    <w:lsdException w:name="List Table 7 Colorful Accent 4" w:uiPriority="52"/>
-    <w:lsdException w:name="List Table 1 Light Accent 5" w:uiPriority="46"/>
-    <w:lsdException w:name="List Table 2 Accent 5" w:uiPriority="47"/>
-    <w:lsdException w:name="List Table 3 Accent 5" w:uiPriority="48"/>
-    <w:lsdException w:name="List Table 4 Accent 5" w:uiPriority="49"/>
-    <w:lsdException w:name="List Table 5 Dark Accent 5" w:uiPriority="50"/>
-    <w:lsdException w:name="List Table 6 Colorful Accent 5" w:uiPriority="51"/>
-    <w:lsdException w:name="List Table 7 Colorful Accent 5" w:uiPriority="52"/>
-    <w:lsdException w:name="List Table 1 Light Accent 6" w:uiPriority="46"/>
-    <w:lsdException w:name="List Table 2 Accent 6" w:uiPriority="47"/>
-    <w:lsdException w:name="List Table 3 Accent 6" w:uiPriority="48"/>
-    <w:lsdException w:name="List Table 4 Accent 6" w:uiPriority="49"/>
-    <w:lsdException w:name="List Table 5 Dark Accent 6" w:uiPriority="50"/>
-    <w:lsdException w:name="List Table 6 Colorful Accent 6" w:uiPriority="51"/>
-    <w:lsdException w:name="List Table 7 Colorful Accent 6" w:uiPriority="52"/>
+  <w:latentStyles w:count="260" w:defQFormat="0" w:defUnhideWhenUsed="1" w:defSemiHidden="1" w:defUIPriority="99" w:defLockedState="0">
+    <w:lsdException w:qFormat="1" w:unhideWhenUsed="0" w:uiPriority="0" w:semiHidden="0" w:name="Normal"/>
+    <w:lsdException w:qFormat="1" w:unhideWhenUsed="0" w:uiPriority="9" w:semiHidden="0" w:name="heading 1"/>
+    <w:lsdException w:qFormat="1" w:uiPriority="9" w:name="heading 2"/>
+    <w:lsdException w:qFormat="1" w:uiPriority="9" w:name="heading 3"/>
+    <w:lsdException w:qFormat="1" w:uiPriority="9" w:name="heading 4"/>
+    <w:lsdException w:qFormat="1" w:uiPriority="9" w:name="heading 5"/>
+    <w:lsdException w:qFormat="1" w:uiPriority="9" w:name="heading 6"/>
+    <w:lsdException w:qFormat="1" w:uiPriority="9" w:name="heading 7"/>
+    <w:lsdException w:qFormat="1" w:uiPriority="9" w:name="heading 8"/>
+    <w:lsdException w:qFormat="1" w:uiPriority="9" w:name="heading 9"/>
+    <w:lsdException w:uiPriority="99" w:name="index 1"/>
+    <w:lsdException w:uiPriority="99" w:name="index 2"/>
+    <w:lsdException w:uiPriority="99" w:name="index 3"/>
+    <w:lsdException w:uiPriority="99" w:name="index 4"/>
+    <w:lsdException w:uiPriority="99" w:name="index 5"/>
+    <w:lsdException w:uiPriority="99" w:name="index 6"/>
+    <w:lsdException w:uiPriority="99" w:name="index 7"/>
+    <w:lsdException w:uiPriority="99" w:name="index 8"/>
+    <w:lsdException w:uiPriority="99" w:name="index 9"/>
+    <w:lsdException w:uiPriority="39" w:name="toc 1"/>
+    <w:lsdException w:uiPriority="39" w:name="toc 2"/>
+    <w:lsdException w:uiPriority="39" w:name="toc 3"/>
+    <w:lsdException w:uiPriority="39" w:name="toc 4"/>
+    <w:lsdException w:uiPriority="39" w:name="toc 5"/>
+    <w:lsdException w:uiPriority="39" w:name="toc 6"/>
+    <w:lsdException w:uiPriority="39" w:name="toc 7"/>
+    <w:lsdException w:uiPriority="39" w:name="toc 8"/>
+    <w:lsdException w:uiPriority="39" w:name="toc 9"/>
+    <w:lsdException w:uiPriority="99" w:name="Normal Indent"/>
+    <w:lsdException w:uiPriority="99" w:name="footnote text"/>
+    <w:lsdException w:uiPriority="99" w:name="annotation text"/>
+    <w:lsdException w:uiPriority="99" w:semiHidden="0" w:name="header"/>
+    <w:lsdException w:uiPriority="99" w:semiHidden="0" w:name="footer"/>
+    <w:lsdException w:uiPriority="99" w:name="index heading"/>
+    <w:lsdException w:qFormat="1" w:uiPriority="35" w:name="caption"/>
+    <w:lsdException w:uiPriority="99" w:name="table of figures"/>
+    <w:lsdException w:uiPriority="99" w:name="envelope address"/>
+    <w:lsdException w:uiPriority="99" w:name="envelope return"/>
+    <w:lsdException w:uiPriority="99" w:name="footnote reference"/>
+    <w:lsdException w:uiPriority="99" w:name="annotation reference"/>
+    <w:lsdException w:uiPriority="99" w:name="line number"/>
+    <w:lsdException w:uiPriority="99" w:name="page number"/>
+    <w:lsdException w:uiPriority="99" w:name="endnote reference"/>
+    <w:lsdException w:uiPriority="99" w:name="endnote text"/>
+    <w:lsdException w:uiPriority="99" w:name="table of authorities"/>
+    <w:lsdException w:uiPriority="99" w:name="macro"/>
+    <w:lsdException w:uiPriority="99" w:name="toa heading"/>
+    <w:lsdException w:uiPriority="99" w:name="List"/>
+    <w:lsdException w:uiPriority="99" w:name="List Bullet"/>
+    <w:lsdException w:uiPriority="99" w:name="List Number"/>
+    <w:lsdException w:uiPriority="99" w:name="List 2"/>
+    <w:lsdException w:uiPriority="99" w:name="List 3"/>
+    <w:lsdException w:uiPriority="99" w:name="List 4"/>
+    <w:lsdException w:uiPriority="99" w:name="List 5"/>
+    <w:lsdException w:uiPriority="99" w:name="List Bullet 2"/>
+    <w:lsdException w:uiPriority="99" w:name="List Bullet 3"/>
+    <w:lsdException w:uiPriority="99" w:name="List Bullet 4"/>
+    <w:lsdException w:uiPriority="99" w:name="List Bullet 5"/>
+    <w:lsdException w:uiPriority="99" w:name="List Number 2"/>
+    <w:lsdException w:uiPriority="99" w:name="List Number 3"/>
+    <w:lsdException w:uiPriority="99" w:name="List Number 4"/>
+    <w:lsdException w:uiPriority="99" w:name="List Number 5"/>
+    <w:lsdException w:qFormat="1" w:unhideWhenUsed="0" w:uiPriority="10" w:semiHidden="0" w:name="Title"/>
+    <w:lsdException w:uiPriority="99" w:name="Closing"/>
+    <w:lsdException w:uiPriority="99" w:name="Signature"/>
+    <w:lsdException w:uiPriority="1" w:name="Default Paragraph Font"/>
+    <w:lsdException w:uiPriority="99" w:name="Body Text"/>
+    <w:lsdException w:uiPriority="99" w:name="Body Text Indent"/>
+    <w:lsdException w:uiPriority="99" w:name="List Continue"/>
+    <w:lsdException w:uiPriority="99" w:name="List Continue 2"/>
+    <w:lsdException w:uiPriority="99" w:name="List Continue 3"/>
+    <w:lsdException w:uiPriority="99" w:name="List Continue 4"/>
+    <w:lsdException w:uiPriority="99" w:name="List Continue 5"/>
+    <w:lsdException w:uiPriority="99" w:name="Message Header"/>
+    <w:lsdException w:qFormat="1" w:unhideWhenUsed="0" w:uiPriority="11" w:semiHidden="0" w:name="Subtitle"/>
+    <w:lsdException w:uiPriority="99" w:name="Salutation"/>
+    <w:lsdException w:uiPriority="99" w:name="Date"/>
+    <w:lsdException w:uiPriority="99" w:name="Body Text First Indent"/>
+    <w:lsdException w:uiPriority="99" w:name="Body Text First Indent 2"/>
+    <w:lsdException w:uiPriority="99" w:name="Note Heading"/>
+    <w:lsdException w:uiPriority="99" w:name="Body Text 2"/>
+    <w:lsdException w:uiPriority="99" w:name="Body Text 3"/>
+    <w:lsdException w:uiPriority="99" w:name="Body Text Indent 2"/>
+    <w:lsdException w:uiPriority="99" w:name="Body Text Indent 3"/>
+    <w:lsdException w:uiPriority="99" w:name="Block Text"/>
+    <w:lsdException w:uiPriority="99" w:name="Hyperlink"/>
+    <w:lsdException w:uiPriority="99" w:name="FollowedHyperlink"/>
+    <w:lsdException w:qFormat="1" w:unhideWhenUsed="0" w:uiPriority="22" w:semiHidden="0" w:name="Strong"/>
+    <w:lsdException w:qFormat="1" w:unhideWhenUsed="0" w:uiPriority="20" w:semiHidden="0" w:name="Emphasis"/>
+    <w:lsdException w:uiPriority="99" w:name="Document Map"/>
+    <w:lsdException w:uiPriority="99" w:name="Plain Text"/>
+    <w:lsdException w:uiPriority="99" w:name="E-mail Signature"/>
+    <w:lsdException w:uiPriority="99" w:name="Normal (Web)"/>
+    <w:lsdException w:uiPriority="99" w:name="HTML Acronym"/>
+    <w:lsdException w:uiPriority="99" w:name="HTML Address"/>
+    <w:lsdException w:uiPriority="99" w:name="HTML Cite"/>
+    <w:lsdException w:uiPriority="99" w:name="HTML Code"/>
+    <w:lsdException w:uiPriority="99" w:name="HTML Definition"/>
+    <w:lsdException w:uiPriority="99" w:name="HTML Keyboard"/>
+    <w:lsdException w:uiPriority="99" w:name="HTML Preformatted"/>
+    <w:lsdException w:uiPriority="99" w:name="HTML Sample"/>
+    <w:lsdException w:uiPriority="99" w:name="HTML Typewriter"/>
+    <w:lsdException w:uiPriority="99" w:name="HTML Variable"/>
+    <w:lsdException w:uiPriority="99" w:name="Normal Table"/>
+    <w:lsdException w:uiPriority="99" w:name="annotation subject"/>
+    <w:lsdException w:uiPriority="99" w:name="Table Simple 1"/>
+    <w:lsdException w:uiPriority="99" w:name="Table Simple 2"/>
+    <w:lsdException w:uiPriority="99" w:name="Table Simple 3"/>
+    <w:lsdException w:uiPriority="99" w:name="Table Classic 1"/>
+    <w:lsdException w:uiPriority="99" w:name="Table Classic 2"/>
+    <w:lsdException w:uiPriority="99" w:name="Table Classic 3"/>
+    <w:lsdException w:uiPriority="99" w:name="Table Classic 4"/>
+    <w:lsdException w:uiPriority="99" w:name="Table Colorful 1"/>
+    <w:lsdException w:uiPriority="99" w:name="Table Colorful 2"/>
+    <w:lsdException w:uiPriority="99" w:name="Table Colorful 3"/>
+    <w:lsdException w:uiPriority="99" w:name="Table Columns 1"/>
+    <w:lsdException w:uiPriority="99" w:name="Table Columns 2"/>
+    <w:lsdException w:uiPriority="99" w:name="Table Columns 3"/>
+    <w:lsdException w:uiPriority="99" w:name="Table Columns 4"/>
+    <w:lsdException w:uiPriority="99" w:name="Table Columns 5"/>
+    <w:lsdException w:uiPriority="99" w:name="Table Grid 1"/>
+    <w:lsdException w:uiPriority="99" w:name="Table Grid 2"/>
+    <w:lsdException w:uiPriority="99" w:name="Table Grid 3"/>
+    <w:lsdException w:uiPriority="99" w:name="Table Grid 4"/>
+    <w:lsdException w:uiPriority="99" w:name="Table Grid 5"/>
+    <w:lsdException w:uiPriority="99" w:name="Table Grid 6"/>
+    <w:lsdException w:uiPriority="99" w:name="Table Grid 7"/>
+    <w:lsdException w:uiPriority="99" w:name="Table Grid 8"/>
+    <w:lsdException w:uiPriority="99" w:name="Table List 1"/>
+    <w:lsdException w:uiPriority="99" w:name="Table List 2"/>
+    <w:lsdException w:uiPriority="99" w:name="Table List 3"/>
+    <w:lsdException w:uiPriority="99" w:name="Table List 4"/>
+    <w:lsdException w:uiPriority="99" w:name="Table List 5"/>
+    <w:lsdException w:uiPriority="99" w:name="Table List 6"/>
+    <w:lsdException w:uiPriority="99" w:name="Table List 7"/>
+    <w:lsdException w:uiPriority="99" w:name="Table List 8"/>
+    <w:lsdException w:uiPriority="99" w:name="Table 3D effects 1"/>
+    <w:lsdException w:uiPriority="99" w:name="Table 3D effects 2"/>
+    <w:lsdException w:uiPriority="99" w:name="Table 3D effects 3"/>
+    <w:lsdException w:uiPriority="99" w:name="Table Contemporary"/>
+    <w:lsdException w:uiPriority="99" w:name="Table Elegant"/>
+    <w:lsdException w:uiPriority="99" w:name="Table Professional"/>
+    <w:lsdException w:uiPriority="99" w:name="Table Subtle 1"/>
+    <w:lsdException w:uiPriority="99" w:name="Table Subtle 2"/>
+    <w:lsdException w:uiPriority="99" w:name="Table Web 1"/>
+    <w:lsdException w:uiPriority="99" w:name="Table Web 2"/>
+    <w:lsdException w:uiPriority="99" w:name="Table Web 3"/>
+    <w:lsdException w:uiPriority="99" w:name="Balloon Text"/>
+    <w:lsdException w:uiPriority="39" w:name="Table Grid"/>
+    <w:lsdException w:uiPriority="99" w:name="Table Theme"/>
+    <w:lsdException w:unhideWhenUsed="0" w:uiPriority="60" w:semiHidden="0" w:name="Light Shading"/>
+    <w:lsdException w:unhideWhenUsed="0" w:uiPriority="61" w:semiHidden="0" w:name="Light List"/>
+    <w:lsdException w:unhideWhenUsed="0" w:uiPriority="62" w:semiHidden="0" w:name="Light Grid"/>
+    <w:lsdException w:unhideWhenUsed="0" w:uiPriority="63" w:semiHidden="0" w:name="Medium Shading 1"/>
+    <w:lsdException w:unhideWhenUsed="0" w:uiPriority="64" w:semiHidden="0" w:name="Medium Shading 2"/>
+    <w:lsdException w:unhideWhenUsed="0" w:uiPriority="65" w:semiHidden="0" w:name="Medium List 1"/>
+    <w:lsdException w:unhideWhenUsed="0" w:uiPriority="66" w:semiHidden="0" w:name="Medium List 2"/>
+    <w:lsdException w:unhideWhenUsed="0" w:uiPriority="67" w:semiHidden="0" w:name="Medium Grid 1"/>
+    <w:lsdException w:unhideWhenUsed="0" w:uiPriority="68" w:semiHidden="0" w:name="Medium Grid 2"/>
+    <w:lsdException w:unhideWhenUsed="0" w:uiPriority="69" w:semiHidden="0" w:name="Medium Grid 3"/>
+    <w:lsdException w:unhideWhenUsed="0" w:uiPriority="70" w:semiHidden="0" w:name="Dark List"/>
+    <w:lsdException w:unhideWhenUsed="0" w:uiPriority="71" w:semiHidden="0" w:name="Colorful Shading"/>
+    <w:lsdException w:unhideWhenUsed="0" w:uiPriority="72" w:semiHidden="0" w:name="Colorful List"/>
+    <w:lsdException w:unhideWhenUsed="0" w:uiPriority="73" w:semiHidden="0" w:name="Colorful Grid"/>
+    <w:lsdException w:unhideWhenUsed="0" w:uiPriority="60" w:semiHidden="0" w:name="Light Shading Accent 1"/>
+    <w:lsdException w:unhideWhenUsed="0" w:uiPriority="61" w:semiHidden="0" w:name="Light List Accent 1"/>
+    <w:lsdException w:unhideWhenUsed="0" w:uiPriority="62" w:semiHidden="0" w:name="Light Grid Accent 1"/>
+    <w:lsdException w:unhideWhenUsed="0" w:uiPriority="63" w:semiHidden="0" w:name="Medium Shading 1 Accent 1"/>
+    <w:lsdException w:unhideWhenUsed="0" w:uiPriority="64" w:semiHidden="0" w:name="Medium Shading 2 Accent 1"/>
+    <w:lsdException w:unhideWhenUsed="0" w:uiPriority="65" w:semiHidden="0" w:name="Medium List 1 Accent 1"/>
+    <w:lsdException w:unhideWhenUsed="0" w:uiPriority="66" w:semiHidden="0" w:name="Medium List 2 Accent 1"/>
+    <w:lsdException w:unhideWhenUsed="0" w:uiPriority="67" w:semiHidden="0" w:name="Medium Grid 1 Accent 1"/>
+    <w:lsdException w:unhideWhenUsed="0" w:uiPriority="68" w:semiHidden="0" w:name="Medium Grid 2 Accent 1"/>
+    <w:lsdException w:unhideWhenUsed="0" w:uiPriority="69" w:semiHidden="0" w:name="Medium Grid 3 Accent 1"/>
+    <w:lsdException w:unhideWhenUsed="0" w:uiPriority="70" w:semiHidden="0" w:name="Dark List Accent 1"/>
+    <w:lsdException w:unhideWhenUsed="0" w:uiPriority="71" w:semiHidden="0" w:name="Colorful Shading Accent 1"/>
+    <w:lsdException w:unhideWhenUsed="0" w:uiPriority="72" w:semiHidden="0" w:name="Colorful List Accent 1"/>
+    <w:lsdException w:unhideWhenUsed="0" w:uiPriority="73" w:semiHidden="0" w:name="Colorful Grid Accent 1"/>
+    <w:lsdException w:unhideWhenUsed="0" w:uiPriority="60" w:semiHidden="0" w:name="Light Shading Accent 2"/>
+    <w:lsdException w:unhideWhenUsed="0" w:uiPriority="61" w:semiHidden="0" w:name="Light List Accent 2"/>
+    <w:lsdException w:unhideWhenUsed="0" w:uiPriority="62" w:semiHidden="0" w:name="Light Grid Accent 2"/>
+    <w:lsdException w:unhideWhenUsed="0" w:uiPriority="63" w:semiHidden="0" w:name="Medium Shading 1 Accent 2"/>
+    <w:lsdException w:unhideWhenUsed="0" w:uiPriority="64" w:semiHidden="0" w:name="Medium Shading 2 Accent 2"/>
+    <w:lsdException w:unhideWhenUsed="0" w:uiPriority="65" w:semiHidden="0" w:name="Medium List 1 Accent 2"/>
+    <w:lsdException w:unhideWhenUsed="0" w:uiPriority="66" w:semiHidden="0" w:name="Medium List 2 Accent 2"/>
+    <w:lsdException w:unhideWhenUsed="0" w:uiPriority="67" w:semiHidden="0" w:name="Medium Grid 1 Accent 2"/>
+    <w:lsdException w:unhideWhenUsed="0" w:uiPriority="68" w:semiHidden="0" w:name="Medium Grid 2 Accent 2"/>
+    <w:lsdException w:unhideWhenUsed="0" w:uiPriority="69" w:semiHidden="0" w:name="Medium Grid 3 Accent 2"/>
+    <w:lsdException w:unhideWhenUsed="0" w:uiPriority="70" w:semiHidden="0" w:name="Dark List Accent 2"/>
+    <w:lsdException w:unhideWhenUsed="0" w:uiPriority="71" w:semiHidden="0" w:name="Colorful Shading Accent 2"/>
+    <w:lsdException w:unhideWhenUsed="0" w:uiPriority="72" w:semiHidden="0" w:name="Colorful List Accent 2"/>
+    <w:lsdException w:unhideWhenUsed="0" w:uiPriority="73" w:semiHidden="0" w:name="Colorful Grid Accent 2"/>
+    <w:lsdException w:unhideWhenUsed="0" w:uiPriority="60" w:semiHidden="0" w:name="Light Shading Accent 3"/>
+    <w:lsdException w:unhideWhenUsed="0" w:uiPriority="61" w:semiHidden="0" w:name="Light List Accent 3"/>
+    <w:lsdException w:unhideWhenUsed="0" w:uiPriority="62" w:semiHidden="0" w:name="Light Grid Accent 3"/>
+    <w:lsdException w:unhideWhenUsed="0" w:uiPriority="63" w:semiHidden="0" w:name="Medium Shading 1 Accent 3"/>
+    <w:lsdException w:unhideWhenUsed="0" w:uiPriority="64" w:semiHidden="0" w:name="Medium Shading 2 Accent 3"/>
+    <w:lsdException w:unhideWhenUsed="0" w:uiPriority="65" w:semiHidden="0" w:name="Medium List 1 Accent 3"/>
+    <w:lsdException w:unhideWhenUsed="0" w:uiPriority="66" w:semiHidden="0" w:name="Medium List 2 Accent 3"/>
+    <w:lsdException w:unhideWhenUsed="0" w:uiPriority="67" w:semiHidden="0" w:name="Medium Grid 1 Accent 3"/>
+    <w:lsdException w:unhideWhenUsed="0" w:uiPriority="68" w:semiHidden="0" w:name="Medium Grid 2 Accent 3"/>
+    <w:lsdException w:unhideWhenUsed="0" w:uiPriority="69" w:semiHidden="0" w:name="Medium Grid 3 Accent 3"/>
+    <w:lsdException w:unhideWhenUsed="0" w:uiPriority="70" w:semiHidden="0" w:name="Dark List Accent 3"/>
+    <w:lsdException w:unhideWhenUsed="0" w:uiPriority="71" w:semiHidden="0" w:name="Colorful Shading Accent 3"/>
+    <w:lsdException w:unhideWhenUsed="0" w:uiPriority="72" w:semiHidden="0" w:name="Colorful List Accent 3"/>
+    <w:lsdException w:unhideWhenUsed="0" w:uiPriority="73" w:semiHidden="0" w:name="Colorful Grid Accent 3"/>
+    <w:lsdException w:unhideWhenUsed="0" w:uiPriority="60" w:semiHidden="0" w:name="Light Shading Accent 4"/>
+    <w:lsdException w:unhideWhenUsed="0" w:uiPriority="61" w:semiHidden="0" w:name="Light List Accent 4"/>
+    <w:lsdException w:unhideWhenUsed="0" w:uiPriority="62" w:semiHidden="0" w:name="Light Grid Accent 4"/>
+    <w:lsdException w:unhideWhenUsed="0" w:uiPriority="63" w:semiHidden="0" w:name="Medium Shading 1 Accent 4"/>
+    <w:lsdException w:unhideWhenUsed="0" w:uiPriority="64" w:semiHidden="0" w:name="Medium Shading 2 Accent 4"/>
+    <w:lsdException w:unhideWhenUsed="0" w:uiPriority="65" w:semiHidden="0" w:name="Medium List 1 Accent 4"/>
+    <w:lsdException w:unhideWhenUsed="0" w:uiPriority="66" w:semiHidden="0" w:name="Medium List 2 Accent 4"/>
+    <w:lsdException w:unhideWhenUsed="0" w:uiPriority="67" w:semiHidden="0" w:name="Medium Grid 1 Accent 4"/>
+    <w:lsdException w:unhideWhenUsed="0" w:uiPriority="68" w:semiHidden="0" w:name="Medium Grid 2 Accent 4"/>
+    <w:lsdException w:unhideWhenUsed="0" w:uiPriority="69" w:semiHidden="0" w:name="Medium Grid 3 Accent 4"/>
+    <w:lsdException w:unhideWhenUsed="0" w:uiPriority="70" w:semiHidden="0" w:name="Dark List Accent 4"/>
+    <w:lsdException w:unhideWhenUsed="0" w:uiPriority="71" w:semiHidden="0" w:name="Colorful Shading Accent 4"/>
+    <w:lsdException w:unhideWhenUsed="0" w:uiPriority="72" w:semiHidden="0" w:name="Colorful List Accent 4"/>
+    <w:lsdException w:unhideWhenUsed="0" w:uiPriority="73" w:semiHidden="0" w:name="Colorful Grid Accent 4"/>
+    <w:lsdException w:unhideWhenUsed="0" w:uiPriority="60" w:semiHidden="0" w:name="Light Shading Accent 5"/>
+    <w:lsdException w:unhideWhenUsed="0" w:uiPriority="61" w:semiHidden="0" w:name="Light List Accent 5"/>
+    <w:lsdException w:unhideWhenUsed="0" w:uiPriority="62" w:semiHidden="0" w:name="Light Grid Accent 5"/>
+    <w:lsdException w:unhideWhenUsed="0" w:uiPriority="63" w:semiHidden="0" w:name="Medium Shading 1 Accent 5"/>
+    <w:lsdException w:unhideWhenUsed="0" w:uiPriority="64" w:semiHidden="0" w:name="Medium Shading 2 Accent 5"/>
+    <w:lsdException w:unhideWhenUsed="0" w:uiPriority="65" w:semiHidden="0" w:name="Medium List 1 Accent 5"/>
+    <w:lsdException w:unhideWhenUsed="0" w:uiPriority="66" w:semiHidden="0" w:name="Medium List 2 Accent 5"/>
+    <w:lsdException w:unhideWhenUsed="0" w:uiPriority="67" w:semiHidden="0" w:name="Medium Grid 1 Accent 5"/>
+    <w:lsdException w:unhideWhenUsed="0" w:uiPriority="68" w:semiHidden="0" w:name="Medium Grid 2 Accent 5"/>
+    <w:lsdException w:unhideWhenUsed="0" w:uiPriority="69" w:semiHidden="0" w:name="Medium Grid 3 Accent 5"/>
+    <w:lsdException w:unhideWhenUsed="0" w:uiPriority="70" w:semiHidden="0" w:name="Dark List Accent 5"/>
+    <w:lsdException w:unhideWhenUsed="0" w:uiPriority="71" w:semiHidden="0" w:name="Colorful Shading Accent 5"/>
+    <w:lsdException w:unhideWhenUsed="0" w:uiPriority="72" w:semiHidden="0" w:name="Colorful List Accent 5"/>
+    <w:lsdException w:unhideWhenUsed="0" w:uiPriority="73" w:semiHidden="0" w:name="Colorful Grid Accent 5"/>
+    <w:lsdException w:unhideWhenUsed="0" w:uiPriority="60" w:semiHidden="0" w:name="Light Shading Accent 6"/>
+    <w:lsdException w:unhideWhenUsed="0" w:uiPriority="61" w:semiHidden="0" w:name="Light List Accent 6"/>
+    <w:lsdException w:unhideWhenUsed="0" w:uiPriority="62" w:semiHidden="0" w:name="Light Grid Accent 6"/>
+    <w:lsdException w:unhideWhenUsed="0" w:uiPriority="63" w:semiHidden="0" w:name="Medium Shading 1 Accent 6"/>
+    <w:lsdException w:unhideWhenUsed="0" w:uiPriority="64" w:semiHidden="0" w:name="Medium Shading 2 Accent 6"/>
+    <w:lsdException w:unhideWhenUsed="0" w:uiPriority="65" w:semiHidden="0" w:name="Medium List 1 Accent 6"/>
+    <w:lsdException w:unhideWhenUsed="0" w:uiPriority="66" w:semiHidden="0" w:name="Medium List 2 Accent 6"/>
+    <w:lsdException w:unhideWhenUsed="0" w:uiPriority="67" w:semiHidden="0" w:name="Medium Grid 1 Accent 6"/>
+    <w:lsdException w:unhideWhenUsed="0" w:uiPriority="68" w:semiHidden="0" w:name="Medium Grid 2 Accent 6"/>
+    <w:lsdException w:unhideWhenUsed="0" w:uiPriority="69" w:semiHidden="0" w:name="Medium Grid 3 Accent 6"/>
+    <w:lsdException w:unhideWhenUsed="0" w:uiPriority="70" w:semiHidden="0" w:name="Dark List Accent 6"/>
+    <w:lsdException w:unhideWhenUsed="0" w:uiPriority="71" w:semiHidden="0" w:name="Colorful Shading Accent 6"/>
+    <w:lsdException w:unhideWhenUsed="0" w:uiPriority="72" w:semiHidden="0" w:name="Colorful List Accent 6"/>
+    <w:lsdException w:unhideWhenUsed="0" w:uiPriority="73" w:semiHidden="0" w:name="Colorful Grid Accent 6"/>
   </w:latentStyles>
-  <w:style w:type="paragraph" w:default="1" w:styleId="a">
+  <w:style w:type="paragraph" w:default="1" w:styleId="1">
     <w:name w:val="Normal"/>
     <w:qFormat/>
+    <w:uiPriority w:val="0"/>
     <w:pPr>
       <w:widowControl w:val="0"/>
       <w:jc w:val="both"/>
     </w:pPr>
     <w:rPr>
-      <w:rFonts w:asciiTheme="minorHAnsi" w:eastAsiaTheme="minorEastAsia" w:hAnsiTheme="minorHAnsi" w:cstheme="minorBidi"/>
+      <w:rFonts w:asciiTheme="minorHAnsi" w:hAnsiTheme="minorHAnsi" w:eastAsiaTheme="minorEastAsia" w:cstheme="minorBidi"/>
       <w:kern w:val="2"/>
       <w:sz w:val="21"/>
       <w:szCs w:val="22"/>
+      <w:lang w:val="en-US" w:eastAsia="zh-CN" w:bidi="ar-SA"/>
     </w:rPr>
   </w:style>
-  <w:style w:type="character" w:default="1" w:styleId="a0">
+  <w:style w:type="character" w:default="1" w:styleId="2">
     <w:name w:val="Default Paragraph Font"/>
-    <w:uiPriority w:val="1"/>
     <w:semiHidden/>
     <w:unhideWhenUsed/>
+    <w:uiPriority w:val="1"/>
   </w:style>
-  <w:style w:type="table" w:default="1" w:styleId="a1">
+  <w:style w:type="table" w:default="1" w:styleId="3">
     <w:name w:val="Normal Table"/>
-    <w:uiPriority w:val="99"/>
     <w:semiHidden/>
     <w:unhideWhenUsed/>
+    <w:uiPriority w:val="99"/>
     <w:tblPr>
-      <w:tblInd w:w="0" w:type="dxa"/>
       <w:tblCellMar>
         <w:top w:w="0" w:type="dxa"/>
         <w:left w:w="108" w:type="dxa"/>
@@ -2171,18 +1852,12 @@
       </w:tblCellMar>
     </w:tblPr>
   </w:style>
-  <w:style w:type="numbering" w:default="1" w:styleId="a2">
-    <w:name w:val="No List"/>
+  <w:style w:type="paragraph" w:styleId="4">
+    <w:name w:val="footer"/>
+    <w:basedOn w:val="1"/>
+    <w:link w:val="8"/>
+    <w:unhideWhenUsed/>
     <w:uiPriority w:val="99"/>
-    <w:semiHidden/>
-    <w:unhideWhenUsed/>
-  </w:style>
-  <w:style w:type="paragraph" w:styleId="a3">
-    <w:name w:val="footer"/>
-    <w:basedOn w:val="a"/>
-    <w:link w:val="a4"/>
-    <w:uiPriority w:val="99"/>
-    <w:unhideWhenUsed/>
     <w:pPr>
       <w:tabs>
         <w:tab w:val="center" w:pos="4153"/>
@@ -2196,15 +1871,15 @@
       <w:szCs w:val="18"/>
     </w:rPr>
   </w:style>
-  <w:style w:type="paragraph" w:styleId="a5">
+  <w:style w:type="paragraph" w:styleId="5">
     <w:name w:val="header"/>
-    <w:basedOn w:val="a"/>
-    <w:link w:val="a6"/>
+    <w:basedOn w:val="1"/>
+    <w:link w:val="7"/>
+    <w:unhideWhenUsed/>
     <w:uiPriority w:val="99"/>
-    <w:unhideWhenUsed/>
     <w:pPr>
       <w:pBdr>
-        <w:bottom w:val="single" w:sz="6" w:space="1" w:color="auto"/>
+        <w:bottom w:val="single" w:color="auto" w:sz="6" w:space="1"/>
       </w:pBdr>
       <w:tabs>
         <w:tab w:val="center" w:pos="4153"/>
@@ -2218,44 +1893,45 @@
       <w:szCs w:val="18"/>
     </w:rPr>
   </w:style>
-  <w:style w:type="paragraph" w:styleId="a7">
+  <w:style w:type="paragraph" w:styleId="6">
     <w:name w:val="Normal (Web)"/>
-    <w:basedOn w:val="a"/>
-    <w:uiPriority w:val="99"/>
+    <w:basedOn w:val="1"/>
     <w:semiHidden/>
     <w:unhideWhenUsed/>
+    <w:uiPriority w:val="99"/>
     <w:rPr>
       <w:sz w:val="24"/>
     </w:rPr>
   </w:style>
-  <w:style w:type="character" w:customStyle="1" w:styleId="a6">
+  <w:style w:type="character" w:customStyle="1" w:styleId="7">
     <w:name w:val="页眉 字符"/>
-    <w:basedOn w:val="a0"/>
-    <w:link w:val="a5"/>
+    <w:basedOn w:val="2"/>
+    <w:link w:val="5"/>
     <w:uiPriority w:val="99"/>
     <w:rPr>
       <w:sz w:val="18"/>
       <w:szCs w:val="18"/>
     </w:rPr>
   </w:style>
-  <w:style w:type="character" w:customStyle="1" w:styleId="a4">
+  <w:style w:type="character" w:customStyle="1" w:styleId="8">
     <w:name w:val="页脚 字符"/>
-    <w:basedOn w:val="a0"/>
-    <w:link w:val="a3"/>
+    <w:basedOn w:val="2"/>
+    <w:link w:val="4"/>
     <w:uiPriority w:val="99"/>
     <w:rPr>
       <w:sz w:val="18"/>
       <w:szCs w:val="18"/>
     </w:rPr>
   </w:style>
-  <w:style w:type="paragraph" w:customStyle="1" w:styleId="p1">
+  <w:style w:type="paragraph" w:customStyle="1" w:styleId="9">
     <w:name w:val="p1"/>
-    <w:basedOn w:val="a"/>
+    <w:basedOn w:val="1"/>
+    <w:uiPriority w:val="0"/>
     <w:pPr>
       <w:jc w:val="left"/>
     </w:pPr>
     <w:rPr>
-      <w:rFonts w:ascii="Calibri" w:eastAsia="Calibri" w:hAnsi="Calibri" w:cs="Times New Roman"/>
+      <w:rFonts w:ascii="Calibri" w:hAnsi="Calibri" w:eastAsia="Calibri" w:cs="Times New Roman"/>
       <w:kern w:val="0"/>
       <w:sz w:val="22"/>
     </w:rPr>
@@ -2515,6 +2191,5 @@
     </a:fmtScheme>
   </a:themeElements>
   <a:objectDefaults/>
-  <a:extraClrSchemeLst/>
 </a:theme>
 </file>
</xml_diff>